<commit_message>
Het testplan is af op test 1,2, 7 en de unittesten na
</commit_message>
<xml_diff>
--- a/documentatie/manage en control/Productbacklog.docx
+++ b/documentatie/manage en control/Productbacklog.docx
@@ -562,10 +562,10 @@
         <w:tblLook w:val="04A0" w:firstRow="1" w:lastRow="0" w:firstColumn="1" w:lastColumn="0" w:noHBand="0" w:noVBand="1"/>
       </w:tblPr>
       <w:tblGrid>
-        <w:gridCol w:w="3346"/>
-        <w:gridCol w:w="3633"/>
-        <w:gridCol w:w="3421"/>
-        <w:gridCol w:w="3845"/>
+        <w:gridCol w:w="3287"/>
+        <w:gridCol w:w="3871"/>
+        <w:gridCol w:w="3363"/>
+        <w:gridCol w:w="3724"/>
         <w:gridCol w:w="1143"/>
       </w:tblGrid>
       <w:tr>
@@ -994,32 +994,36 @@
                 <w:b w:val="0"/>
                 <w:bCs w:val="0"/>
               </w:rPr>
-              <w:t>De bank moet bruikbaar zijn in een algemene omgeving.</w:t>
-            </w:r>
-          </w:p>
-        </w:tc>
-        <w:tc>
-          <w:tcPr>
-            <w:tcW w:w="0" w:type="auto"/>
-          </w:tcPr>
-          <w:p>
-            <w:pPr>
-              <w:cnfStyle w:val="000000000000" w:firstRow="0" w:lastRow="0" w:firstColumn="0" w:lastColumn="0" w:oddVBand="0" w:evenVBand="0" w:oddHBand="0" w:evenHBand="0" w:firstRowFirstColumn="0" w:firstRowLastColumn="0" w:lastRowFirstColumn="0" w:lastRowLastColumn="0"/>
-            </w:pPr>
-            <w:r>
-              <w:t>Als bankeigenaar wil ik dat de pinautomaat in een algemene omgeving bruikbaar is</w:t>
-            </w:r>
-            <w:r>
-              <w:t>,</w:t>
-            </w:r>
-            <w:r>
-              <w:t xml:space="preserve"> zodat deze </w:t>
-            </w:r>
-            <w:r>
-              <w:t>op elke plek, die ik wil, ingezet kan worden</w:t>
-            </w:r>
-            <w:r>
+              <w:t>De pinautomaat moet een omhulsel hebben</w:t>
+            </w:r>
+            <w:r>
+              <w:rPr>
+                <w:b w:val="0"/>
+                <w:bCs w:val="0"/>
+              </w:rPr>
               <w:t>.</w:t>
+            </w:r>
+          </w:p>
+        </w:tc>
+        <w:tc>
+          <w:tcPr>
+            <w:tcW w:w="0" w:type="auto"/>
+          </w:tcPr>
+          <w:p>
+            <w:pPr>
+              <w:cnfStyle w:val="000000000000" w:firstRow="0" w:lastRow="0" w:firstColumn="0" w:lastColumn="0" w:oddVBand="0" w:evenVBand="0" w:oddHBand="0" w:evenHBand="0" w:firstRowFirstColumn="0" w:firstRowLastColumn="0" w:lastRowFirstColumn="0" w:lastRowLastColumn="0"/>
+            </w:pPr>
+            <w:r>
+              <w:t xml:space="preserve">Als bankeigenaar wil ik </w:t>
+            </w:r>
+            <w:r>
+              <w:t xml:space="preserve">dat de pinautomaat een omhulsel heeft zodat de componenten niet via de voorkant of zijkant bereikt kunnen worden en </w:t>
+            </w:r>
+            <w:r>
+              <w:t xml:space="preserve">zodat de gebruiker meer privacy heeft bij het </w:t>
+            </w:r>
+            <w:r>
+              <w:t>maken van een transactie.</w:t>
             </w:r>
           </w:p>
         </w:tc>
@@ -1032,7 +1036,7 @@
               <w:pStyle w:val="ListParagraph"/>
               <w:numPr>
                 <w:ilvl w:val="1"/>
-                <w:numId w:val="26"/>
+                <w:numId w:val="15"/>
               </w:numPr>
               <w:cnfStyle w:val="000000000000" w:firstRow="0" w:lastRow="0" w:firstColumn="0" w:lastColumn="0" w:oddVBand="0" w:evenVBand="0" w:oddHBand="0" w:evenHBand="0" w:firstRowFirstColumn="0" w:firstRowLastColumn="0" w:lastRowFirstColumn="0" w:lastRowLastColumn="0"/>
             </w:pPr>
@@ -1045,7 +1049,7 @@
               <w:pStyle w:val="ListParagraph"/>
               <w:numPr>
                 <w:ilvl w:val="1"/>
-                <w:numId w:val="26"/>
+                <w:numId w:val="15"/>
               </w:numPr>
               <w:cnfStyle w:val="000000000000" w:firstRow="0" w:lastRow="0" w:firstColumn="0" w:lastColumn="0" w:oddVBand="0" w:evenVBand="0" w:oddHBand="0" w:evenHBand="0" w:firstRowFirstColumn="0" w:firstRowLastColumn="0" w:lastRowFirstColumn="0" w:lastRowLastColumn="0"/>
             </w:pPr>
@@ -1056,47 +1060,49 @@
               <w:t>.</w:t>
             </w:r>
           </w:p>
-          <w:p>
-            <w:pPr>
-              <w:pStyle w:val="ListParagraph"/>
-              <w:numPr>
-                <w:ilvl w:val="1"/>
-                <w:numId w:val="26"/>
-              </w:numPr>
-              <w:cnfStyle w:val="000000000000" w:firstRow="0" w:lastRow="0" w:firstColumn="0" w:lastColumn="0" w:oddVBand="0" w:evenVBand="0" w:oddHBand="0" w:evenHBand="0" w:firstRowFirstColumn="0" w:firstRowLastColumn="0" w:lastRowFirstColumn="0" w:lastRowLastColumn="0"/>
-            </w:pPr>
-            <w:r>
-              <w:t>Een robuust</w:t>
-            </w:r>
-            <w:r>
-              <w:t>e versie van de pinautomaat bouwen.</w:t>
-            </w:r>
-          </w:p>
-          <w:p>
-            <w:pPr>
-              <w:cnfStyle w:val="000000000000" w:firstRow="0" w:lastRow="0" w:firstColumn="0" w:lastColumn="0" w:oddVBand="0" w:evenVBand="0" w:oddHBand="0" w:evenHBand="0" w:firstRowFirstColumn="0" w:firstRowLastColumn="0" w:lastRowFirstColumn="0" w:lastRowLastColumn="0"/>
-            </w:pPr>
-          </w:p>
-        </w:tc>
-        <w:tc>
-          <w:tcPr>
-            <w:tcW w:w="0" w:type="auto"/>
-          </w:tcPr>
-          <w:p>
-            <w:pPr>
-              <w:cnfStyle w:val="000000000000" w:firstRow="0" w:lastRow="0" w:firstColumn="0" w:lastColumn="0" w:oddVBand="0" w:evenVBand="0" w:oddHBand="0" w:evenHBand="0" w:firstRowFirstColumn="0" w:firstRowLastColumn="0" w:lastRowFirstColumn="0" w:lastRowLastColumn="0"/>
-            </w:pPr>
-            <w:r>
-              <w:t>De pinautomaat werkt in een algemene omgeving</w:t>
-            </w:r>
-            <w:r>
-              <w:t xml:space="preserve">, zoals </w:t>
-            </w:r>
-            <w:r>
-              <w:t>op een plein in een stad</w:t>
-            </w:r>
-            <w:r>
-              <w:t>.</w:t>
+        </w:tc>
+        <w:tc>
+          <w:tcPr>
+            <w:tcW w:w="0" w:type="auto"/>
+          </w:tcPr>
+          <w:p>
+            <w:pPr>
+              <w:cnfStyle w:val="000000000000" w:firstRow="0" w:lastRow="0" w:firstColumn="0" w:lastColumn="0" w:oddVBand="0" w:evenVBand="0" w:oddHBand="0" w:evenHBand="0" w:firstRowFirstColumn="0" w:firstRowLastColumn="0" w:lastRowFirstColumn="0" w:lastRowLastColumn="0"/>
+            </w:pPr>
+            <w:r>
+              <w:t xml:space="preserve">De pinautomaat </w:t>
+            </w:r>
+            <w:r>
+              <w:t xml:space="preserve">heeft een omhulsel dat de </w:t>
+            </w:r>
+            <w:r>
+              <w:t xml:space="preserve">voorkant en zijkant van componenten bedekt waar de gebruiker niet bij mag komen. </w:t>
+            </w:r>
+          </w:p>
+          <w:p>
+            <w:pPr>
+              <w:cnfStyle w:val="000000000000" w:firstRow="0" w:lastRow="0" w:firstColumn="0" w:lastColumn="0" w:oddVBand="0" w:evenVBand="0" w:oddHBand="0" w:evenHBand="0" w:firstRowFirstColumn="0" w:firstRowLastColumn="0" w:lastRowFirstColumn="0" w:lastRowLastColumn="0"/>
+            </w:pPr>
+            <w:r>
+              <w:t xml:space="preserve">Onder componenten waar de gebruiker niet bij mag komen wordt verstaan: de </w:t>
+            </w:r>
+            <w:r>
+              <w:t>gelddispenser</w:t>
+            </w:r>
+            <w:r>
+              <w:t>, de microcontrollers</w:t>
+            </w:r>
+            <w:r>
+              <w:t xml:space="preserve"> en </w:t>
+            </w:r>
+            <w:r>
+              <w:t xml:space="preserve">dat de gebruiker niet de mogelijkheid </w:t>
+            </w:r>
+            <w:r>
+              <w:t xml:space="preserve">heeft om andere </w:t>
+            </w:r>
+            <w:r>
+              <w:t>onderdelen te ontmantelen en of mee te nemen.</w:t>
             </w:r>
           </w:p>
         </w:tc>
@@ -1140,6 +1146,7 @@
                 <w:b w:val="0"/>
                 <w:bCs w:val="0"/>
               </w:rPr>
+              <w:lastRenderedPageBreak/>
               <w:t xml:space="preserve">Er moet een optie zijn om de bon wel of niet te laten printen. </w:t>
             </w:r>
           </w:p>
@@ -1166,7 +1173,7 @@
               <w:pStyle w:val="ListParagraph"/>
               <w:numPr>
                 <w:ilvl w:val="1"/>
-                <w:numId w:val="25"/>
+                <w:numId w:val="14"/>
               </w:numPr>
               <w:cnfStyle w:val="000000000000" w:firstRow="0" w:lastRow="0" w:firstColumn="0" w:lastColumn="0" w:oddVBand="0" w:evenVBand="0" w:oddHBand="0" w:evenHBand="0" w:firstRowFirstColumn="0" w:firstRowLastColumn="0" w:lastRowFirstColumn="0" w:lastRowLastColumn="0"/>
             </w:pPr>
@@ -1249,7 +1256,6 @@
                 <w:b w:val="0"/>
                 <w:bCs w:val="0"/>
               </w:rPr>
-              <w:lastRenderedPageBreak/>
               <w:t>De pinautomaat print een bon met hierop informatie over de transactie.</w:t>
             </w:r>
           </w:p>
@@ -1276,7 +1282,7 @@
               <w:pStyle w:val="ListParagraph"/>
               <w:numPr>
                 <w:ilvl w:val="1"/>
-                <w:numId w:val="24"/>
+                <w:numId w:val="13"/>
               </w:numPr>
               <w:cnfStyle w:val="000000000000" w:firstRow="0" w:lastRow="0" w:firstColumn="0" w:lastColumn="0" w:oddVBand="0" w:evenVBand="0" w:oddHBand="0" w:evenHBand="0" w:firstRowFirstColumn="0" w:firstRowLastColumn="0" w:lastRowFirstColumn="0" w:lastRowLastColumn="0"/>
             </w:pPr>
@@ -1289,7 +1295,7 @@
               <w:pStyle w:val="ListParagraph"/>
               <w:numPr>
                 <w:ilvl w:val="1"/>
-                <w:numId w:val="24"/>
+                <w:numId w:val="13"/>
               </w:numPr>
               <w:cnfStyle w:val="000000000000" w:firstRow="0" w:lastRow="0" w:firstColumn="0" w:lastColumn="0" w:oddVBand="0" w:evenVBand="0" w:oddHBand="0" w:evenHBand="0" w:firstRowFirstColumn="0" w:firstRowLastColumn="0" w:lastRowFirstColumn="0" w:lastRowLastColumn="0"/>
             </w:pPr>
@@ -1305,7 +1311,7 @@
               <w:pStyle w:val="ListParagraph"/>
               <w:numPr>
                 <w:ilvl w:val="1"/>
-                <w:numId w:val="24"/>
+                <w:numId w:val="13"/>
               </w:numPr>
               <w:cnfStyle w:val="000000000000" w:firstRow="0" w:lastRow="0" w:firstColumn="0" w:lastColumn="0" w:oddVBand="0" w:evenVBand="0" w:oddHBand="0" w:evenHBand="0" w:firstRowFirstColumn="0" w:firstRowLastColumn="0" w:lastRowFirstColumn="0" w:lastRowLastColumn="0"/>
             </w:pPr>
@@ -1321,7 +1327,7 @@
               <w:pStyle w:val="ListParagraph"/>
               <w:numPr>
                 <w:ilvl w:val="1"/>
-                <w:numId w:val="24"/>
+                <w:numId w:val="13"/>
               </w:numPr>
               <w:cnfStyle w:val="000000000000" w:firstRow="0" w:lastRow="0" w:firstColumn="0" w:lastColumn="0" w:oddVBand="0" w:evenVBand="0" w:oddHBand="0" w:evenHBand="0" w:firstRowFirstColumn="0" w:firstRowLastColumn="0" w:lastRowFirstColumn="0" w:lastRowLastColumn="0"/>
             </w:pPr>
@@ -1334,7 +1340,7 @@
               <w:pStyle w:val="ListParagraph"/>
               <w:numPr>
                 <w:ilvl w:val="1"/>
-                <w:numId w:val="24"/>
+                <w:numId w:val="13"/>
               </w:numPr>
               <w:cnfStyle w:val="000000000000" w:firstRow="0" w:lastRow="0" w:firstColumn="0" w:lastColumn="0" w:oddVBand="0" w:evenVBand="0" w:oddHBand="0" w:evenHBand="0" w:firstRowFirstColumn="0" w:firstRowLastColumn="0" w:lastRowFirstColumn="0" w:lastRowLastColumn="0"/>
             </w:pPr>
@@ -1347,7 +1353,7 @@
               <w:pStyle w:val="ListParagraph"/>
               <w:numPr>
                 <w:ilvl w:val="1"/>
-                <w:numId w:val="24"/>
+                <w:numId w:val="13"/>
               </w:numPr>
               <w:cnfStyle w:val="000000000000" w:firstRow="0" w:lastRow="0" w:firstColumn="0" w:lastColumn="0" w:oddVBand="0" w:evenVBand="0" w:oddHBand="0" w:evenHBand="0" w:firstRowFirstColumn="0" w:firstRowLastColumn="0" w:lastRowFirstColumn="0" w:lastRowLastColumn="0"/>
             </w:pPr>
@@ -1574,6 +1580,7 @@
                 <w:b w:val="0"/>
                 <w:bCs w:val="0"/>
               </w:rPr>
+              <w:lastRenderedPageBreak/>
               <w:t xml:space="preserve">De pinpas moet geblokkeerd worden na </w:t>
             </w:r>
             <w:r>
@@ -1771,7 +1778,6 @@
                 <w:b w:val="0"/>
                 <w:bCs w:val="0"/>
               </w:rPr>
-              <w:lastRenderedPageBreak/>
               <w:t>De pinpas bevat een pincode die uit 4 cijfers bestaat.</w:t>
             </w:r>
           </w:p>
@@ -1798,7 +1804,7 @@
               <w:pStyle w:val="ListParagraph"/>
               <w:numPr>
                 <w:ilvl w:val="1"/>
-                <w:numId w:val="23"/>
+                <w:numId w:val="12"/>
               </w:numPr>
               <w:cnfStyle w:val="000000000000" w:firstRow="0" w:lastRow="0" w:firstColumn="0" w:lastColumn="0" w:oddVBand="0" w:evenVBand="0" w:oddHBand="0" w:evenHBand="0" w:firstRowFirstColumn="0" w:firstRowLastColumn="0" w:lastRowFirstColumn="0" w:lastRowLastColumn="0"/>
             </w:pPr>
@@ -1814,7 +1820,7 @@
               <w:pStyle w:val="ListParagraph"/>
               <w:numPr>
                 <w:ilvl w:val="1"/>
-                <w:numId w:val="23"/>
+                <w:numId w:val="12"/>
               </w:numPr>
               <w:cnfStyle w:val="000000000000" w:firstRow="0" w:lastRow="0" w:firstColumn="0" w:lastColumn="0" w:oddVBand="0" w:evenVBand="0" w:oddHBand="0" w:evenHBand="0" w:firstRowFirstColumn="0" w:firstRowLastColumn="0" w:lastRowFirstColumn="0" w:lastRowLastColumn="0"/>
             </w:pPr>
@@ -1923,7 +1929,7 @@
               <w:pStyle w:val="ListParagraph"/>
               <w:numPr>
                 <w:ilvl w:val="1"/>
-                <w:numId w:val="22"/>
+                <w:numId w:val="11"/>
               </w:numPr>
               <w:cnfStyle w:val="000000000000" w:firstRow="0" w:lastRow="0" w:firstColumn="0" w:lastColumn="0" w:oddVBand="0" w:evenVBand="0" w:oddHBand="0" w:evenHBand="0" w:firstRowFirstColumn="0" w:firstRowLastColumn="0" w:lastRowFirstColumn="0" w:lastRowLastColumn="0"/>
             </w:pPr>
@@ -1936,7 +1942,7 @@
               <w:pStyle w:val="ListParagraph"/>
               <w:numPr>
                 <w:ilvl w:val="1"/>
-                <w:numId w:val="22"/>
+                <w:numId w:val="11"/>
               </w:numPr>
               <w:cnfStyle w:val="000000000000" w:firstRow="0" w:lastRow="0" w:firstColumn="0" w:lastColumn="0" w:oddVBand="0" w:evenVBand="0" w:oddHBand="0" w:evenHBand="0" w:firstRowFirstColumn="0" w:firstRowLastColumn="0" w:lastRowFirstColumn="0" w:lastRowLastColumn="0"/>
             </w:pPr>
@@ -1949,7 +1955,7 @@
               <w:pStyle w:val="ListParagraph"/>
               <w:numPr>
                 <w:ilvl w:val="1"/>
-                <w:numId w:val="22"/>
+                <w:numId w:val="11"/>
               </w:numPr>
               <w:cnfStyle w:val="000000000000" w:firstRow="0" w:lastRow="0" w:firstColumn="0" w:lastColumn="0" w:oddVBand="0" w:evenVBand="0" w:oddHBand="0" w:evenHBand="0" w:firstRowFirstColumn="0" w:firstRowLastColumn="0" w:lastRowFirstColumn="0" w:lastRowLastColumn="0"/>
             </w:pPr>
@@ -2057,7 +2063,7 @@
               <w:pStyle w:val="ListParagraph"/>
               <w:numPr>
                 <w:ilvl w:val="1"/>
-                <w:numId w:val="21"/>
+                <w:numId w:val="10"/>
               </w:numPr>
               <w:cnfStyle w:val="000000000000" w:firstRow="0" w:lastRow="0" w:firstColumn="0" w:lastColumn="0" w:oddVBand="0" w:evenVBand="0" w:oddHBand="0" w:evenHBand="0" w:firstRowFirstColumn="0" w:firstRowLastColumn="0" w:lastRowFirstColumn="0" w:lastRowLastColumn="0"/>
             </w:pPr>
@@ -2073,7 +2079,7 @@
               <w:pStyle w:val="ListParagraph"/>
               <w:numPr>
                 <w:ilvl w:val="1"/>
-                <w:numId w:val="21"/>
+                <w:numId w:val="10"/>
               </w:numPr>
               <w:cnfStyle w:val="000000000000" w:firstRow="0" w:lastRow="0" w:firstColumn="0" w:lastColumn="0" w:oddVBand="0" w:evenVBand="0" w:oddHBand="0" w:evenHBand="0" w:firstRowFirstColumn="0" w:firstRowLastColumn="0" w:lastRowFirstColumn="0" w:lastRowLastColumn="0"/>
             </w:pPr>
@@ -2279,6 +2285,7 @@
                 <w:b w:val="0"/>
                 <w:bCs w:val="0"/>
               </w:rPr>
+              <w:lastRenderedPageBreak/>
               <w:t xml:space="preserve">Het display </w:t>
             </w:r>
             <w:r>
@@ -2470,7 +2477,6 @@
                 <w:b w:val="0"/>
                 <w:bCs w:val="0"/>
               </w:rPr>
-              <w:lastRenderedPageBreak/>
               <w:t>De pinautomaat heeft een gelddispenser.</w:t>
             </w:r>
           </w:p>
@@ -2635,7 +2641,7 @@
               <w:pStyle w:val="ListParagraph"/>
               <w:numPr>
                 <w:ilvl w:val="1"/>
-                <w:numId w:val="42"/>
+                <w:numId w:val="20"/>
               </w:numPr>
               <w:cnfStyle w:val="000000000000" w:firstRow="0" w:lastRow="0" w:firstColumn="0" w:lastColumn="0" w:oddVBand="0" w:evenVBand="0" w:oddHBand="0" w:evenHBand="0" w:firstRowFirstColumn="0" w:firstRowLastColumn="0" w:lastRowFirstColumn="0" w:lastRowLastColumn="0"/>
             </w:pPr>
@@ -2648,7 +2654,7 @@
               <w:pStyle w:val="ListParagraph"/>
               <w:numPr>
                 <w:ilvl w:val="1"/>
-                <w:numId w:val="42"/>
+                <w:numId w:val="20"/>
               </w:numPr>
               <w:cnfStyle w:val="000000000000" w:firstRow="0" w:lastRow="0" w:firstColumn="0" w:lastColumn="0" w:oddVBand="0" w:evenVBand="0" w:oddHBand="0" w:evenHBand="0" w:firstRowFirstColumn="0" w:firstRowLastColumn="0" w:lastRowFirstColumn="0" w:lastRowLastColumn="0"/>
             </w:pPr>
@@ -2661,7 +2667,7 @@
               <w:pStyle w:val="ListParagraph"/>
               <w:numPr>
                 <w:ilvl w:val="1"/>
-                <w:numId w:val="42"/>
+                <w:numId w:val="20"/>
               </w:numPr>
               <w:cnfStyle w:val="000000000000" w:firstRow="0" w:lastRow="0" w:firstColumn="0" w:lastColumn="0" w:oddVBand="0" w:evenVBand="0" w:oddHBand="0" w:evenHBand="0" w:firstRowFirstColumn="0" w:firstRowLastColumn="0" w:lastRowFirstColumn="0" w:lastRowLastColumn="0"/>
             </w:pPr>
@@ -2761,7 +2767,7 @@
               <w:pStyle w:val="ListParagraph"/>
               <w:numPr>
                 <w:ilvl w:val="1"/>
-                <w:numId w:val="29"/>
+                <w:numId w:val="16"/>
               </w:numPr>
               <w:cnfStyle w:val="000000000000" w:firstRow="0" w:lastRow="0" w:firstColumn="0" w:lastColumn="0" w:oddVBand="0" w:evenVBand="0" w:oddHBand="0" w:evenHBand="0" w:firstRowFirstColumn="0" w:firstRowLastColumn="0" w:lastRowFirstColumn="0" w:lastRowLastColumn="0"/>
             </w:pPr>
@@ -2905,7 +2911,7 @@
               <w:pStyle w:val="ListParagraph"/>
               <w:numPr>
                 <w:ilvl w:val="1"/>
-                <w:numId w:val="30"/>
+                <w:numId w:val="17"/>
               </w:numPr>
               <w:cnfStyle w:val="000000000000" w:firstRow="0" w:lastRow="0" w:firstColumn="0" w:lastColumn="0" w:oddVBand="0" w:evenVBand="0" w:oddHBand="0" w:evenHBand="0" w:firstRowFirstColumn="0" w:firstRowLastColumn="0" w:lastRowFirstColumn="0" w:lastRowLastColumn="0"/>
             </w:pPr>
@@ -2991,6 +2997,7 @@
                 <w:b w:val="0"/>
                 <w:bCs w:val="0"/>
               </w:rPr>
+              <w:lastRenderedPageBreak/>
               <w:t>Er moeten verschillende opties zijn voor de verhoudingen van de type biljetten</w:t>
             </w:r>
             <w:r>
@@ -3040,7 +3047,7 @@
               <w:pStyle w:val="ListParagraph"/>
               <w:numPr>
                 <w:ilvl w:val="1"/>
-                <w:numId w:val="31"/>
+                <w:numId w:val="18"/>
               </w:numPr>
               <w:cnfStyle w:val="000000000000" w:firstRow="0" w:lastRow="0" w:firstColumn="0" w:lastColumn="0" w:oddVBand="0" w:evenVBand="0" w:oddHBand="0" w:evenHBand="0" w:firstRowFirstColumn="0" w:firstRowLastColumn="0" w:lastRowFirstColumn="0" w:lastRowLastColumn="0"/>
             </w:pPr>
@@ -3126,7 +3133,6 @@
                 <w:b w:val="0"/>
                 <w:bCs w:val="0"/>
               </w:rPr>
-              <w:lastRenderedPageBreak/>
               <w:t>De pinautomaat geeft aan welke biljetten deze bevat en veranderd dit zodra er een biljetsoort op is.</w:t>
             </w:r>
           </w:p>
@@ -3153,7 +3159,7 @@
               <w:pStyle w:val="ListParagraph"/>
               <w:numPr>
                 <w:ilvl w:val="1"/>
-                <w:numId w:val="32"/>
+                <w:numId w:val="19"/>
               </w:numPr>
               <w:cnfStyle w:val="000000000000" w:firstRow="0" w:lastRow="0" w:firstColumn="0" w:lastColumn="0" w:oddVBand="0" w:evenVBand="0" w:oddHBand="0" w:evenHBand="0" w:firstRowFirstColumn="0" w:firstRowLastColumn="0" w:lastRowFirstColumn="0" w:lastRowLastColumn="0"/>
             </w:pPr>
@@ -3178,7 +3184,7 @@
               <w:pStyle w:val="ListParagraph"/>
               <w:numPr>
                 <w:ilvl w:val="1"/>
-                <w:numId w:val="32"/>
+                <w:numId w:val="19"/>
               </w:numPr>
               <w:cnfStyle w:val="000000000000" w:firstRow="0" w:lastRow="0" w:firstColumn="0" w:lastColumn="0" w:oddVBand="0" w:evenVBand="0" w:oddHBand="0" w:evenHBand="0" w:firstRowFirstColumn="0" w:firstRowLastColumn="0" w:lastRowFirstColumn="0" w:lastRowLastColumn="0"/>
             </w:pPr>
@@ -3197,7 +3203,7 @@
               <w:pStyle w:val="ListParagraph"/>
               <w:numPr>
                 <w:ilvl w:val="1"/>
-                <w:numId w:val="32"/>
+                <w:numId w:val="19"/>
               </w:numPr>
               <w:cnfStyle w:val="000000000000" w:firstRow="0" w:lastRow="0" w:firstColumn="0" w:lastColumn="0" w:oddVBand="0" w:evenVBand="0" w:oddHBand="0" w:evenHBand="0" w:firstRowFirstColumn="0" w:firstRowLastColumn="0" w:lastRowFirstColumn="0" w:lastRowLastColumn="0"/>
             </w:pPr>
@@ -3213,7 +3219,7 @@
               <w:pStyle w:val="ListParagraph"/>
               <w:numPr>
                 <w:ilvl w:val="1"/>
-                <w:numId w:val="32"/>
+                <w:numId w:val="19"/>
               </w:numPr>
               <w:cnfStyle w:val="000000000000" w:firstRow="0" w:lastRow="0" w:firstColumn="0" w:lastColumn="0" w:oddVBand="0" w:evenVBand="0" w:oddHBand="0" w:evenHBand="0" w:firstRowFirstColumn="0" w:firstRowLastColumn="0" w:lastRowFirstColumn="0" w:lastRowLastColumn="0"/>
             </w:pPr>
@@ -3301,7 +3307,7 @@
               <w:pStyle w:val="ListParagraph"/>
               <w:numPr>
                 <w:ilvl w:val="1"/>
-                <w:numId w:val="43"/>
+                <w:numId w:val="21"/>
               </w:numPr>
               <w:cnfStyle w:val="000000000000" w:firstRow="0" w:lastRow="0" w:firstColumn="0" w:lastColumn="0" w:oddVBand="0" w:evenVBand="0" w:oddHBand="0" w:evenHBand="0" w:firstRowFirstColumn="0" w:firstRowLastColumn="0" w:lastRowFirstColumn="0" w:lastRowLastColumn="0"/>
             </w:pPr>
@@ -3317,7 +3323,7 @@
               <w:pStyle w:val="ListParagraph"/>
               <w:numPr>
                 <w:ilvl w:val="1"/>
-                <w:numId w:val="43"/>
+                <w:numId w:val="21"/>
               </w:numPr>
               <w:cnfStyle w:val="000000000000" w:firstRow="0" w:lastRow="0" w:firstColumn="0" w:lastColumn="0" w:oddVBand="0" w:evenVBand="0" w:oddHBand="0" w:evenHBand="0" w:firstRowFirstColumn="0" w:firstRowLastColumn="0" w:lastRowFirstColumn="0" w:lastRowLastColumn="0"/>
             </w:pPr>
@@ -3411,7 +3417,7 @@
               <w:pStyle w:val="ListParagraph"/>
               <w:numPr>
                 <w:ilvl w:val="1"/>
-                <w:numId w:val="44"/>
+                <w:numId w:val="22"/>
               </w:numPr>
               <w:cnfStyle w:val="000000000000" w:firstRow="0" w:lastRow="0" w:firstColumn="0" w:lastColumn="0" w:oddVBand="0" w:evenVBand="0" w:oddHBand="0" w:evenHBand="0" w:firstRowFirstColumn="0" w:firstRowLastColumn="0" w:lastRowFirstColumn="0" w:lastRowLastColumn="0"/>
             </w:pPr>
@@ -3427,7 +3433,7 @@
               <w:pStyle w:val="ListParagraph"/>
               <w:numPr>
                 <w:ilvl w:val="1"/>
-                <w:numId w:val="44"/>
+                <w:numId w:val="22"/>
               </w:numPr>
               <w:cnfStyle w:val="000000000000" w:firstRow="0" w:lastRow="0" w:firstColumn="0" w:lastColumn="0" w:oddVBand="0" w:evenVBand="0" w:oddHBand="0" w:evenHBand="0" w:firstRowFirstColumn="0" w:firstRowLastColumn="0" w:lastRowFirstColumn="0" w:lastRowLastColumn="0"/>
             </w:pPr>
@@ -3446,7 +3452,7 @@
               <w:pStyle w:val="ListParagraph"/>
               <w:numPr>
                 <w:ilvl w:val="1"/>
-                <w:numId w:val="44"/>
+                <w:numId w:val="22"/>
               </w:numPr>
               <w:cnfStyle w:val="000000000000" w:firstRow="0" w:lastRow="0" w:firstColumn="0" w:lastColumn="0" w:oddVBand="0" w:evenVBand="0" w:oddHBand="0" w:evenHBand="0" w:firstRowFirstColumn="0" w:firstRowLastColumn="0" w:lastRowFirstColumn="0" w:lastRowLastColumn="0"/>
             </w:pPr>
@@ -3470,7 +3476,13 @@
               <w:cnfStyle w:val="000000000000" w:firstRow="0" w:lastRow="0" w:firstColumn="0" w:lastColumn="0" w:oddVBand="0" w:evenVBand="0" w:oddHBand="0" w:evenHBand="0" w:firstRowFirstColumn="0" w:firstRowLastColumn="0" w:lastRowFirstColumn="0" w:lastRowLastColumn="0"/>
             </w:pPr>
             <w:r>
-              <w:t>Het systeem vraagt om een bevestiging na het indrukken van de ‘afbreken’ knop, zet bij een bevestiging de gebruiker uit het systeem en gooit alle opgeslagen data weg</w:t>
+              <w:t>Het systeem vraagt om een bevestiging na het indrukken van de ‘afbreken’ knop</w:t>
+            </w:r>
+            <w:r>
+              <w:t xml:space="preserve"> en</w:t>
+            </w:r>
+            <w:r>
+              <w:t xml:space="preserve"> zet bij een bevestiging de gebruiker uit het systeem</w:t>
             </w:r>
             <w:r>
               <w:t>.</w:t>
@@ -3517,6 +3529,7 @@
                 <w:b w:val="0"/>
                 <w:bCs w:val="0"/>
               </w:rPr>
+              <w:lastRenderedPageBreak/>
               <w:t>De pinautomaat moet aangeven wanneer de gebruiker niet genoeg saldo heeft.</w:t>
             </w:r>
           </w:p>
@@ -3552,7 +3565,7 @@
               <w:pStyle w:val="ListParagraph"/>
               <w:numPr>
                 <w:ilvl w:val="1"/>
-                <w:numId w:val="45"/>
+                <w:numId w:val="23"/>
               </w:numPr>
               <w:cnfStyle w:val="000000000000" w:firstRow="0" w:lastRow="0" w:firstColumn="0" w:lastColumn="0" w:oddVBand="0" w:evenVBand="0" w:oddHBand="0" w:evenHBand="0" w:firstRowFirstColumn="0" w:firstRowLastColumn="0" w:lastRowFirstColumn="0" w:lastRowLastColumn="0"/>
             </w:pPr>
@@ -3571,7 +3584,7 @@
               <w:pStyle w:val="ListParagraph"/>
               <w:numPr>
                 <w:ilvl w:val="1"/>
-                <w:numId w:val="45"/>
+                <w:numId w:val="23"/>
               </w:numPr>
               <w:cnfStyle w:val="000000000000" w:firstRow="0" w:lastRow="0" w:firstColumn="0" w:lastColumn="0" w:oddVBand="0" w:evenVBand="0" w:oddHBand="0" w:evenHBand="0" w:firstRowFirstColumn="0" w:firstRowLastColumn="0" w:lastRowFirstColumn="0" w:lastRowLastColumn="0"/>
             </w:pPr>
@@ -3636,7 +3649,6 @@
                 <w:b w:val="0"/>
                 <w:bCs w:val="0"/>
               </w:rPr>
-              <w:lastRenderedPageBreak/>
               <w:t>Om de pinautomaat te gebruiken moet de gebruiker eerst zijn/haar pas scannen en de bijbehorende pincode invoeren.</w:t>
             </w:r>
           </w:p>
@@ -3663,7 +3675,7 @@
               <w:pStyle w:val="ListParagraph"/>
               <w:numPr>
                 <w:ilvl w:val="1"/>
-                <w:numId w:val="46"/>
+                <w:numId w:val="24"/>
               </w:numPr>
               <w:cnfStyle w:val="000000000000" w:firstRow="0" w:lastRow="0" w:firstColumn="0" w:lastColumn="0" w:oddVBand="0" w:evenVBand="0" w:oddHBand="0" w:evenHBand="0" w:firstRowFirstColumn="0" w:firstRowLastColumn="0" w:lastRowFirstColumn="0" w:lastRowLastColumn="0"/>
             </w:pPr>
@@ -3760,7 +3772,7 @@
               <w:pStyle w:val="ListParagraph"/>
               <w:numPr>
                 <w:ilvl w:val="1"/>
-                <w:numId w:val="47"/>
+                <w:numId w:val="25"/>
               </w:numPr>
               <w:cnfStyle w:val="000000000000" w:firstRow="0" w:lastRow="0" w:firstColumn="0" w:lastColumn="0" w:oddVBand="0" w:evenVBand="0" w:oddHBand="0" w:evenHBand="0" w:firstRowFirstColumn="0" w:firstRowLastColumn="0" w:lastRowFirstColumn="0" w:lastRowLastColumn="0"/>
             </w:pPr>
@@ -3847,7 +3859,7 @@
               <w:pStyle w:val="ListParagraph"/>
               <w:numPr>
                 <w:ilvl w:val="1"/>
-                <w:numId w:val="48"/>
+                <w:numId w:val="26"/>
               </w:numPr>
               <w:cnfStyle w:val="000000000000" w:firstRow="0" w:lastRow="0" w:firstColumn="0" w:lastColumn="0" w:oddVBand="0" w:evenVBand="0" w:oddHBand="0" w:evenHBand="0" w:firstRowFirstColumn="0" w:firstRowLastColumn="0" w:lastRowFirstColumn="0" w:lastRowLastColumn="0"/>
             </w:pPr>
@@ -3866,6 +3878,165 @@
             </w:pPr>
             <w:r>
               <w:t>De gebruiker moet ten alle tijden op een knop kunnen drukken die hem/haar terug brengt op het hoofdmenu.</w:t>
+            </w:r>
+          </w:p>
+        </w:tc>
+        <w:tc>
+          <w:tcPr>
+            <w:tcW w:w="0" w:type="auto"/>
+          </w:tcPr>
+          <w:p>
+            <w:pPr>
+              <w:cnfStyle w:val="000000000000" w:firstRow="0" w:lastRow="0" w:firstColumn="0" w:lastColumn="0" w:oddVBand="0" w:evenVBand="0" w:oddHBand="0" w:evenHBand="0" w:firstRowFirstColumn="0" w:firstRowLastColumn="0" w:lastRowFirstColumn="0" w:lastRowLastColumn="0"/>
+            </w:pPr>
+            <w:r>
+              <w:t>Must</w:t>
+            </w:r>
+          </w:p>
+        </w:tc>
+      </w:tr>
+      <w:tr>
+        <w:trPr>
+          <w:cantSplit/>
+        </w:trPr>
+        <w:tc>
+          <w:tcPr>
+            <w:cnfStyle w:val="001000000000" w:firstRow="0" w:lastRow="0" w:firstColumn="1" w:lastColumn="0" w:oddVBand="0" w:evenVBand="0" w:oddHBand="0" w:evenHBand="0" w:firstRowFirstColumn="0" w:firstRowLastColumn="0" w:lastRowFirstColumn="0" w:lastRowLastColumn="0"/>
+            <w:tcW w:w="0" w:type="auto"/>
+          </w:tcPr>
+          <w:p>
+            <w:pPr>
+              <w:pStyle w:val="ListParagraph"/>
+              <w:numPr>
+                <w:ilvl w:val="0"/>
+                <w:numId w:val="1"/>
+              </w:numPr>
+            </w:pPr>
+            <w:r>
+              <w:rPr>
+                <w:b w:val="0"/>
+                <w:bCs w:val="0"/>
+              </w:rPr>
+              <w:t xml:space="preserve">Er moet een </w:t>
+            </w:r>
+            <w:r>
+              <w:rPr>
+                <w:b w:val="0"/>
+                <w:bCs w:val="0"/>
+              </w:rPr>
+              <w:t>beveiligin</w:t>
+            </w:r>
+            <w:r>
+              <w:rPr>
+                <w:b w:val="0"/>
+                <w:bCs w:val="0"/>
+              </w:rPr>
+              <w:t>g</w:t>
+            </w:r>
+            <w:r>
+              <w:rPr>
+                <w:b w:val="0"/>
+                <w:bCs w:val="0"/>
+              </w:rPr>
+              <w:t xml:space="preserve">splan </w:t>
+            </w:r>
+            <w:r>
+              <w:rPr>
+                <w:b w:val="0"/>
+                <w:bCs w:val="0"/>
+              </w:rPr>
+              <w:t>zijn.</w:t>
+            </w:r>
+          </w:p>
+        </w:tc>
+        <w:tc>
+          <w:tcPr>
+            <w:tcW w:w="0" w:type="auto"/>
+          </w:tcPr>
+          <w:p>
+            <w:pPr>
+              <w:cnfStyle w:val="000000000000" w:firstRow="0" w:lastRow="0" w:firstColumn="0" w:lastColumn="0" w:oddVBand="0" w:evenVBand="0" w:oddHBand="0" w:evenHBand="0" w:firstRowFirstColumn="0" w:firstRowLastColumn="0" w:lastRowFirstColumn="0" w:lastRowLastColumn="0"/>
+            </w:pPr>
+            <w:r>
+              <w:t>Als eigen</w:t>
+            </w:r>
+            <w:r>
+              <w:t xml:space="preserve">aar wil ik een beveiligingsplan van mijn pinautomaat, zodat ik weet wat er voor veiligheidsmaatregelen genomen zijn en waar anderen die ik inhuur nog naar kunnen </w:t>
+            </w:r>
+            <w:r>
+              <w:t>kijken.</w:t>
+            </w:r>
+          </w:p>
+        </w:tc>
+        <w:tc>
+          <w:tcPr>
+            <w:tcW w:w="0" w:type="auto"/>
+          </w:tcPr>
+          <w:p>
+            <w:pPr>
+              <w:pStyle w:val="ListParagraph"/>
+              <w:numPr>
+                <w:ilvl w:val="1"/>
+                <w:numId w:val="28"/>
+              </w:numPr>
+              <w:cnfStyle w:val="000000000000" w:firstRow="0" w:lastRow="0" w:firstColumn="0" w:lastColumn="0" w:oddVBand="0" w:evenVBand="0" w:oddHBand="0" w:evenHBand="0" w:firstRowFirstColumn="0" w:firstRowLastColumn="0" w:lastRowFirstColumn="0" w:lastRowLastColumn="0"/>
+            </w:pPr>
+            <w:r>
+              <w:t>DFD van de pinautomaat en het banksysteem ontwerpen</w:t>
+            </w:r>
+            <w:r>
+              <w:t>.</w:t>
+            </w:r>
+          </w:p>
+          <w:p>
+            <w:pPr>
+              <w:pStyle w:val="ListParagraph"/>
+              <w:numPr>
+                <w:ilvl w:val="1"/>
+                <w:numId w:val="28"/>
+              </w:numPr>
+              <w:cnfStyle w:val="000000000000" w:firstRow="0" w:lastRow="0" w:firstColumn="0" w:lastColumn="0" w:oddVBand="0" w:evenVBand="0" w:oddHBand="0" w:evenHBand="0" w:firstRowFirstColumn="0" w:firstRowLastColumn="0" w:lastRowFirstColumn="0" w:lastRowLastColumn="0"/>
+            </w:pPr>
+            <w:r>
+              <w:t xml:space="preserve"> </w:t>
+            </w:r>
+            <w:r>
+              <w:t>Attacktree van de pinautomaat en het banksysteem ontwerpen.</w:t>
+            </w:r>
+          </w:p>
+          <w:p>
+            <w:pPr>
+              <w:pStyle w:val="ListParagraph"/>
+              <w:numPr>
+                <w:ilvl w:val="1"/>
+                <w:numId w:val="28"/>
+              </w:numPr>
+              <w:cnfStyle w:val="000000000000" w:firstRow="0" w:lastRow="0" w:firstColumn="0" w:lastColumn="0" w:oddVBand="0" w:evenVBand="0" w:oddHBand="0" w:evenHBand="0" w:firstRowFirstColumn="0" w:firstRowLastColumn="0" w:lastRowFirstColumn="0" w:lastRowLastColumn="0"/>
+            </w:pPr>
+            <w:r>
+              <w:t xml:space="preserve"> </w:t>
+            </w:r>
+            <w:r>
+              <w:t>Beveiligingsrapport schrijven met de DFD en Attacktree.</w:t>
+            </w:r>
+          </w:p>
+        </w:tc>
+        <w:tc>
+          <w:tcPr>
+            <w:tcW w:w="0" w:type="auto"/>
+          </w:tcPr>
+          <w:p>
+            <w:pPr>
+              <w:cnfStyle w:val="000000000000" w:firstRow="0" w:lastRow="0" w:firstColumn="0" w:lastColumn="0" w:oddVBand="0" w:evenVBand="0" w:oddHBand="0" w:evenHBand="0" w:firstRowFirstColumn="0" w:firstRowLastColumn="0" w:lastRowFirstColumn="0" w:lastRowLastColumn="0"/>
+            </w:pPr>
+            <w:r>
+              <w:t>Er is een beveiligingsplan</w:t>
+            </w:r>
+            <w:r>
+              <w:t xml:space="preserve"> dat uitlegt </w:t>
+            </w:r>
+            <w:r>
+              <w:t>wat mogelijke gevaren zijn en hoe deze opgelost kunnen worden. Daarnaast bevat het beveiligingsplan een DFD en een Attacktree.</w:t>
             </w:r>
           </w:p>
         </w:tc>
@@ -3935,7 +4106,7 @@
               <w:pStyle w:val="ListParagraph"/>
               <w:numPr>
                 <w:ilvl w:val="1"/>
-                <w:numId w:val="50"/>
+                <w:numId w:val="29"/>
               </w:numPr>
               <w:cnfStyle w:val="000000000000" w:firstRow="0" w:lastRow="0" w:firstColumn="0" w:lastColumn="0" w:oddVBand="0" w:evenVBand="0" w:oddHBand="0" w:evenHBand="0" w:firstRowFirstColumn="0" w:firstRowLastColumn="0" w:lastRowFirstColumn="0" w:lastRowLastColumn="0"/>
             </w:pPr>
@@ -3948,7 +4119,7 @@
               <w:pStyle w:val="ListParagraph"/>
               <w:numPr>
                 <w:ilvl w:val="1"/>
-                <w:numId w:val="50"/>
+                <w:numId w:val="29"/>
               </w:numPr>
               <w:cnfStyle w:val="000000000000" w:firstRow="0" w:lastRow="0" w:firstColumn="0" w:lastColumn="0" w:oddVBand="0" w:evenVBand="0" w:oddHBand="0" w:evenHBand="0" w:firstRowFirstColumn="0" w:firstRowLastColumn="0" w:lastRowFirstColumn="0" w:lastRowLastColumn="0"/>
             </w:pPr>
@@ -4012,6 +4183,7 @@
                 <w:b w:val="0"/>
                 <w:bCs w:val="0"/>
               </w:rPr>
+              <w:lastRenderedPageBreak/>
               <w:t xml:space="preserve">De pinautomaat is toegankelijk voor slecht ziende. </w:t>
             </w:r>
           </w:p>
@@ -4038,7 +4210,7 @@
               <w:pStyle w:val="ListParagraph"/>
               <w:numPr>
                 <w:ilvl w:val="1"/>
-                <w:numId w:val="53"/>
+                <w:numId w:val="27"/>
               </w:numPr>
               <w:cnfStyle w:val="000000000000" w:firstRow="0" w:lastRow="0" w:firstColumn="0" w:lastColumn="0" w:oddVBand="0" w:evenVBand="0" w:oddHBand="0" w:evenHBand="0" w:firstRowFirstColumn="0" w:firstRowLastColumn="0" w:lastRowFirstColumn="0" w:lastRowLastColumn="0"/>
             </w:pPr>
@@ -4051,7 +4223,7 @@
               <w:pStyle w:val="ListParagraph"/>
               <w:numPr>
                 <w:ilvl w:val="1"/>
-                <w:numId w:val="53"/>
+                <w:numId w:val="27"/>
               </w:numPr>
               <w:cnfStyle w:val="000000000000" w:firstRow="0" w:lastRow="0" w:firstColumn="0" w:lastColumn="0" w:oddVBand="0" w:evenVBand="0" w:oddHBand="0" w:evenHBand="0" w:firstRowFirstColumn="0" w:firstRowLastColumn="0" w:lastRowFirstColumn="0" w:lastRowLastColumn="0"/>
             </w:pPr>
@@ -4064,7 +4236,7 @@
               <w:pStyle w:val="ListParagraph"/>
               <w:numPr>
                 <w:ilvl w:val="1"/>
-                <w:numId w:val="53"/>
+                <w:numId w:val="27"/>
               </w:numPr>
               <w:cnfStyle w:val="000000000000" w:firstRow="0" w:lastRow="0" w:firstColumn="0" w:lastColumn="0" w:oddVBand="0" w:evenVBand="0" w:oddHBand="0" w:evenHBand="0" w:firstRowFirstColumn="0" w:firstRowLastColumn="0" w:lastRowFirstColumn="0" w:lastRowLastColumn="0"/>
             </w:pPr>
@@ -4103,11 +4275,6 @@
         </w:tc>
       </w:tr>
     </w:tbl>
-    <w:p>
-      <w:pPr>
-        <w:pStyle w:val="Heading2"/>
-      </w:pPr>
-    </w:p>
     <w:p>
       <w:pPr>
         <w:rPr>
@@ -4117,16 +4284,12 @@
           <w:szCs w:val="32"/>
         </w:rPr>
       </w:pPr>
-      <w:r>
-        <w:br w:type="page"/>
-      </w:r>
     </w:p>
     <w:p>
       <w:pPr>
         <w:pStyle w:val="Heading2"/>
       </w:pPr>
       <w:r>
-        <w:lastRenderedPageBreak/>
         <w:t xml:space="preserve">Changelog </w:t>
       </w:r>
     </w:p>
@@ -4734,232 +4897,6 @@
 <file path=word/numbering.xml><?xml version="1.0" encoding="utf-8"?>
 <w:numbering xmlns:wpc="http://schemas.microsoft.com/office/word/2010/wordprocessingCanvas" xmlns:cx="http://schemas.microsoft.com/office/drawing/2014/chartex" xmlns:cx1="http://schemas.microsoft.com/office/drawing/2015/9/8/chartex" xmlns:cx2="http://schemas.microsoft.com/office/drawing/2015/10/21/chartex" xmlns:cx3="http://schemas.microsoft.com/office/drawing/2016/5/9/chartex" xmlns:cx4="http://schemas.microsoft.com/office/drawing/2016/5/10/chartex" xmlns:cx5="http://schemas.microsoft.com/office/drawing/2016/5/11/chartex" xmlns:cx6="http://schemas.microsoft.com/office/drawing/2016/5/12/chartex" xmlns:cx7="http://schemas.microsoft.com/office/drawing/2016/5/13/chartex" xmlns:cx8="http://schemas.microsoft.com/office/drawing/2016/5/14/chartex" xmlns:mc="http://schemas.openxmlformats.org/markup-compatibility/2006" xmlns:aink="http://schemas.microsoft.com/office/drawing/2016/ink" xmlns:am3d="http://schemas.microsoft.com/office/drawing/2017/model3d" xmlns:o="urn:schemas-microsoft-com:office:office" xmlns:oel="http://schemas.microsoft.com/office/2019/extlst" xmlns:r="http://schemas.openxmlformats.org/officeDocument/2006/relationships" xmlns:m="http://schemas.openxmlformats.org/officeDocument/2006/math" xmlns:v="urn:schemas-microsoft-com:vml" xmlns:wp14="http://schemas.microsoft.com/office/word/2010/wordprocessingDrawing" xmlns:wp="http://schemas.openxmlformats.org/drawingml/2006/wordprocessingDrawing" xmlns:w10="urn:schemas-microsoft-com:office:word" xmlns:w="http://schemas.openxmlformats.org/wordprocessingml/2006/main" xmlns:w14="http://schemas.microsoft.com/office/word/2010/wordml" xmlns:w15="http://schemas.microsoft.com/office/word/2012/wordml" xmlns:w16cex="http://schemas.microsoft.com/office/word/2018/wordml/cex" xmlns:w16cid="http://schemas.microsoft.com/office/word/2016/wordml/cid" xmlns:w16="http://schemas.microsoft.com/office/word/2018/wordml" xmlns:w16sdtdh="http://schemas.microsoft.com/office/word/2020/wordml/sdtdatahash" xmlns:w16se="http://schemas.microsoft.com/office/word/2015/wordml/symex" xmlns:wpg="http://schemas.microsoft.com/office/word/2010/wordprocessingGroup" xmlns:wpi="http://schemas.microsoft.com/office/word/2010/wordprocessingInk" xmlns:wne="http://schemas.microsoft.com/office/word/2006/wordml" xmlns:wps="http://schemas.microsoft.com/office/word/2010/wordprocessingShape" mc:Ignorable="w14 w15 w16se w16cid w16 w16cex w16sdtdh wp14">
   <w:abstractNum w:abstractNumId="0" w15:restartNumberingAfterBreak="0">
-    <w:nsid w:val="0046272E"/>
-    <w:multiLevelType w:val="multilevel"/>
-    <w:tmpl w:val="8F50714A"/>
-    <w:lvl w:ilvl="0">
-      <w:start w:val="20"/>
-      <w:numFmt w:val="decimal"/>
-      <w:lvlText w:val="%1"/>
-      <w:lvlJc w:val="left"/>
-      <w:pPr>
-        <w:ind w:left="420" w:hanging="420"/>
-      </w:pPr>
-      <w:rPr>
-        <w:rFonts w:hint="default"/>
-      </w:rPr>
-    </w:lvl>
-    <w:lvl w:ilvl="1">
-      <w:start w:val="1"/>
-      <w:numFmt w:val="decimal"/>
-      <w:lvlText w:val="%1.%2"/>
-      <w:lvlJc w:val="left"/>
-      <w:pPr>
-        <w:ind w:left="420" w:hanging="420"/>
-      </w:pPr>
-      <w:rPr>
-        <w:rFonts w:hint="default"/>
-      </w:rPr>
-    </w:lvl>
-    <w:lvl w:ilvl="2">
-      <w:start w:val="1"/>
-      <w:numFmt w:val="decimal"/>
-      <w:lvlText w:val="%1.%2.%3"/>
-      <w:lvlJc w:val="left"/>
-      <w:pPr>
-        <w:ind w:left="720" w:hanging="720"/>
-      </w:pPr>
-      <w:rPr>
-        <w:rFonts w:hint="default"/>
-      </w:rPr>
-    </w:lvl>
-    <w:lvl w:ilvl="3">
-      <w:start w:val="1"/>
-      <w:numFmt w:val="decimal"/>
-      <w:lvlText w:val="%1.%2.%3.%4"/>
-      <w:lvlJc w:val="left"/>
-      <w:pPr>
-        <w:ind w:left="720" w:hanging="720"/>
-      </w:pPr>
-      <w:rPr>
-        <w:rFonts w:hint="default"/>
-      </w:rPr>
-    </w:lvl>
-    <w:lvl w:ilvl="4">
-      <w:start w:val="1"/>
-      <w:numFmt w:val="decimal"/>
-      <w:lvlText w:val="%1.%2.%3.%4.%5"/>
-      <w:lvlJc w:val="left"/>
-      <w:pPr>
-        <w:ind w:left="1080" w:hanging="1080"/>
-      </w:pPr>
-      <w:rPr>
-        <w:rFonts w:hint="default"/>
-      </w:rPr>
-    </w:lvl>
-    <w:lvl w:ilvl="5">
-      <w:start w:val="1"/>
-      <w:numFmt w:val="decimal"/>
-      <w:lvlText w:val="%1.%2.%3.%4.%5.%6"/>
-      <w:lvlJc w:val="left"/>
-      <w:pPr>
-        <w:ind w:left="1080" w:hanging="1080"/>
-      </w:pPr>
-      <w:rPr>
-        <w:rFonts w:hint="default"/>
-      </w:rPr>
-    </w:lvl>
-    <w:lvl w:ilvl="6">
-      <w:start w:val="1"/>
-      <w:numFmt w:val="decimal"/>
-      <w:lvlText w:val="%1.%2.%3.%4.%5.%6.%7"/>
-      <w:lvlJc w:val="left"/>
-      <w:pPr>
-        <w:ind w:left="1440" w:hanging="1440"/>
-      </w:pPr>
-      <w:rPr>
-        <w:rFonts w:hint="default"/>
-      </w:rPr>
-    </w:lvl>
-    <w:lvl w:ilvl="7">
-      <w:start w:val="1"/>
-      <w:numFmt w:val="decimal"/>
-      <w:lvlText w:val="%1.%2.%3.%4.%5.%6.%7.%8"/>
-      <w:lvlJc w:val="left"/>
-      <w:pPr>
-        <w:ind w:left="1440" w:hanging="1440"/>
-      </w:pPr>
-      <w:rPr>
-        <w:rFonts w:hint="default"/>
-      </w:rPr>
-    </w:lvl>
-    <w:lvl w:ilvl="8">
-      <w:start w:val="1"/>
-      <w:numFmt w:val="decimal"/>
-      <w:lvlText w:val="%1.%2.%3.%4.%5.%6.%7.%8.%9"/>
-      <w:lvlJc w:val="left"/>
-      <w:pPr>
-        <w:ind w:left="1800" w:hanging="1800"/>
-      </w:pPr>
-      <w:rPr>
-        <w:rFonts w:hint="default"/>
-      </w:rPr>
-    </w:lvl>
-  </w:abstractNum>
-  <w:abstractNum w:abstractNumId="1" w15:restartNumberingAfterBreak="0">
-    <w:nsid w:val="054C721A"/>
-    <w:multiLevelType w:val="multilevel"/>
-    <w:tmpl w:val="8F50714A"/>
-    <w:lvl w:ilvl="0">
-      <w:start w:val="21"/>
-      <w:numFmt w:val="decimal"/>
-      <w:lvlText w:val="%1"/>
-      <w:lvlJc w:val="left"/>
-      <w:pPr>
-        <w:ind w:left="420" w:hanging="420"/>
-      </w:pPr>
-      <w:rPr>
-        <w:rFonts w:hint="default"/>
-      </w:rPr>
-    </w:lvl>
-    <w:lvl w:ilvl="1">
-      <w:start w:val="1"/>
-      <w:numFmt w:val="decimal"/>
-      <w:lvlText w:val="%1.%2"/>
-      <w:lvlJc w:val="left"/>
-      <w:pPr>
-        <w:ind w:left="420" w:hanging="420"/>
-      </w:pPr>
-      <w:rPr>
-        <w:rFonts w:hint="default"/>
-      </w:rPr>
-    </w:lvl>
-    <w:lvl w:ilvl="2">
-      <w:start w:val="1"/>
-      <w:numFmt w:val="decimal"/>
-      <w:lvlText w:val="%1.%2.%3"/>
-      <w:lvlJc w:val="left"/>
-      <w:pPr>
-        <w:ind w:left="720" w:hanging="720"/>
-      </w:pPr>
-      <w:rPr>
-        <w:rFonts w:hint="default"/>
-      </w:rPr>
-    </w:lvl>
-    <w:lvl w:ilvl="3">
-      <w:start w:val="1"/>
-      <w:numFmt w:val="decimal"/>
-      <w:lvlText w:val="%1.%2.%3.%4"/>
-      <w:lvlJc w:val="left"/>
-      <w:pPr>
-        <w:ind w:left="720" w:hanging="720"/>
-      </w:pPr>
-      <w:rPr>
-        <w:rFonts w:hint="default"/>
-      </w:rPr>
-    </w:lvl>
-    <w:lvl w:ilvl="4">
-      <w:start w:val="1"/>
-      <w:numFmt w:val="decimal"/>
-      <w:lvlText w:val="%1.%2.%3.%4.%5"/>
-      <w:lvlJc w:val="left"/>
-      <w:pPr>
-        <w:ind w:left="1080" w:hanging="1080"/>
-      </w:pPr>
-      <w:rPr>
-        <w:rFonts w:hint="default"/>
-      </w:rPr>
-    </w:lvl>
-    <w:lvl w:ilvl="5">
-      <w:start w:val="1"/>
-      <w:numFmt w:val="decimal"/>
-      <w:lvlText w:val="%1.%2.%3.%4.%5.%6"/>
-      <w:lvlJc w:val="left"/>
-      <w:pPr>
-        <w:ind w:left="1080" w:hanging="1080"/>
-      </w:pPr>
-      <w:rPr>
-        <w:rFonts w:hint="default"/>
-      </w:rPr>
-    </w:lvl>
-    <w:lvl w:ilvl="6">
-      <w:start w:val="1"/>
-      <w:numFmt w:val="decimal"/>
-      <w:lvlText w:val="%1.%2.%3.%4.%5.%6.%7"/>
-      <w:lvlJc w:val="left"/>
-      <w:pPr>
-        <w:ind w:left="1440" w:hanging="1440"/>
-      </w:pPr>
-      <w:rPr>
-        <w:rFonts w:hint="default"/>
-      </w:rPr>
-    </w:lvl>
-    <w:lvl w:ilvl="7">
-      <w:start w:val="1"/>
-      <w:numFmt w:val="decimal"/>
-      <w:lvlText w:val="%1.%2.%3.%4.%5.%6.%7.%8"/>
-      <w:lvlJc w:val="left"/>
-      <w:pPr>
-        <w:ind w:left="1440" w:hanging="1440"/>
-      </w:pPr>
-      <w:rPr>
-        <w:rFonts w:hint="default"/>
-      </w:rPr>
-    </w:lvl>
-    <w:lvl w:ilvl="8">
-      <w:start w:val="1"/>
-      <w:numFmt w:val="decimal"/>
-      <w:lvlText w:val="%1.%2.%3.%4.%5.%6.%7.%8.%9"/>
-      <w:lvlJc w:val="left"/>
-      <w:pPr>
-        <w:ind w:left="1800" w:hanging="1800"/>
-      </w:pPr>
-      <w:rPr>
-        <w:rFonts w:hint="default"/>
-      </w:rPr>
-    </w:lvl>
-  </w:abstractNum>
-  <w:abstractNum w:abstractNumId="2" w15:restartNumberingAfterBreak="0">
     <w:nsid w:val="0A632B8A"/>
     <w:multiLevelType w:val="multilevel"/>
     <w:tmpl w:val="6CFA0C16"/>
@@ -5072,7 +5009,7 @@
       </w:rPr>
     </w:lvl>
   </w:abstractNum>
-  <w:abstractNum w:abstractNumId="3" w15:restartNumberingAfterBreak="0">
+  <w:abstractNum w:abstractNumId="1" w15:restartNumberingAfterBreak="0">
     <w:nsid w:val="0BC36C6F"/>
     <w:multiLevelType w:val="multilevel"/>
     <w:tmpl w:val="6A3C145E"/>
@@ -5185,96 +5122,7 @@
       </w:rPr>
     </w:lvl>
   </w:abstractNum>
-  <w:abstractNum w:abstractNumId="4" w15:restartNumberingAfterBreak="0">
-    <w:nsid w:val="0D1C28E5"/>
-    <w:multiLevelType w:val="hybridMultilevel"/>
-    <w:tmpl w:val="16CA83FA"/>
-    <w:lvl w:ilvl="0" w:tplc="1A78E922">
-      <w:start w:val="1"/>
-      <w:numFmt w:val="decimal"/>
-      <w:lvlText w:val="25.%1"/>
-      <w:lvlJc w:val="center"/>
-      <w:pPr>
-        <w:ind w:left="720" w:hanging="360"/>
-      </w:pPr>
-      <w:rPr>
-        <w:rFonts w:hint="default"/>
-      </w:rPr>
-    </w:lvl>
-    <w:lvl w:ilvl="1" w:tplc="04130019" w:tentative="1">
-      <w:start w:val="1"/>
-      <w:numFmt w:val="lowerLetter"/>
-      <w:lvlText w:val="%2."/>
-      <w:lvlJc w:val="left"/>
-      <w:pPr>
-        <w:ind w:left="1440" w:hanging="360"/>
-      </w:pPr>
-    </w:lvl>
-    <w:lvl w:ilvl="2" w:tplc="0413001B" w:tentative="1">
-      <w:start w:val="1"/>
-      <w:numFmt w:val="lowerRoman"/>
-      <w:lvlText w:val="%3."/>
-      <w:lvlJc w:val="right"/>
-      <w:pPr>
-        <w:ind w:left="2160" w:hanging="180"/>
-      </w:pPr>
-    </w:lvl>
-    <w:lvl w:ilvl="3" w:tplc="0413000F" w:tentative="1">
-      <w:start w:val="1"/>
-      <w:numFmt w:val="decimal"/>
-      <w:lvlText w:val="%4."/>
-      <w:lvlJc w:val="left"/>
-      <w:pPr>
-        <w:ind w:left="2880" w:hanging="360"/>
-      </w:pPr>
-    </w:lvl>
-    <w:lvl w:ilvl="4" w:tplc="04130019" w:tentative="1">
-      <w:start w:val="1"/>
-      <w:numFmt w:val="lowerLetter"/>
-      <w:lvlText w:val="%5."/>
-      <w:lvlJc w:val="left"/>
-      <w:pPr>
-        <w:ind w:left="3600" w:hanging="360"/>
-      </w:pPr>
-    </w:lvl>
-    <w:lvl w:ilvl="5" w:tplc="0413001B" w:tentative="1">
-      <w:start w:val="1"/>
-      <w:numFmt w:val="lowerRoman"/>
-      <w:lvlText w:val="%6."/>
-      <w:lvlJc w:val="right"/>
-      <w:pPr>
-        <w:ind w:left="4320" w:hanging="180"/>
-      </w:pPr>
-    </w:lvl>
-    <w:lvl w:ilvl="6" w:tplc="0413000F" w:tentative="1">
-      <w:start w:val="1"/>
-      <w:numFmt w:val="decimal"/>
-      <w:lvlText w:val="%7."/>
-      <w:lvlJc w:val="left"/>
-      <w:pPr>
-        <w:ind w:left="5040" w:hanging="360"/>
-      </w:pPr>
-    </w:lvl>
-    <w:lvl w:ilvl="7" w:tplc="04130019" w:tentative="1">
-      <w:start w:val="1"/>
-      <w:numFmt w:val="lowerLetter"/>
-      <w:lvlText w:val="%8."/>
-      <w:lvlJc w:val="left"/>
-      <w:pPr>
-        <w:ind w:left="5760" w:hanging="360"/>
-      </w:pPr>
-    </w:lvl>
-    <w:lvl w:ilvl="8" w:tplc="0413001B" w:tentative="1">
-      <w:start w:val="1"/>
-      <w:numFmt w:val="lowerRoman"/>
-      <w:lvlText w:val="%9."/>
-      <w:lvlJc w:val="right"/>
-      <w:pPr>
-        <w:ind w:left="6480" w:hanging="180"/>
-      </w:pPr>
-    </w:lvl>
-  </w:abstractNum>
-  <w:abstractNum w:abstractNumId="5" w15:restartNumberingAfterBreak="0">
+  <w:abstractNum w:abstractNumId="2" w15:restartNumberingAfterBreak="0">
     <w:nsid w:val="0D7D1C34"/>
     <w:multiLevelType w:val="multilevel"/>
     <w:tmpl w:val="8F50714A"/>
@@ -5387,120 +5235,7 @@
       </w:rPr>
     </w:lvl>
   </w:abstractNum>
-  <w:abstractNum w:abstractNumId="6" w15:restartNumberingAfterBreak="0">
-    <w:nsid w:val="0EBD1176"/>
-    <w:multiLevelType w:val="multilevel"/>
-    <w:tmpl w:val="8F50714A"/>
-    <w:lvl w:ilvl="0">
-      <w:start w:val="18"/>
-      <w:numFmt w:val="decimal"/>
-      <w:lvlText w:val="%1"/>
-      <w:lvlJc w:val="left"/>
-      <w:pPr>
-        <w:ind w:left="420" w:hanging="420"/>
-      </w:pPr>
-      <w:rPr>
-        <w:rFonts w:hint="default"/>
-      </w:rPr>
-    </w:lvl>
-    <w:lvl w:ilvl="1">
-      <w:start w:val="1"/>
-      <w:numFmt w:val="decimal"/>
-      <w:lvlText w:val="%1.%2"/>
-      <w:lvlJc w:val="left"/>
-      <w:pPr>
-        <w:ind w:left="420" w:hanging="420"/>
-      </w:pPr>
-      <w:rPr>
-        <w:rFonts w:hint="default"/>
-      </w:rPr>
-    </w:lvl>
-    <w:lvl w:ilvl="2">
-      <w:start w:val="1"/>
-      <w:numFmt w:val="decimal"/>
-      <w:lvlText w:val="%1.%2.%3"/>
-      <w:lvlJc w:val="left"/>
-      <w:pPr>
-        <w:ind w:left="720" w:hanging="720"/>
-      </w:pPr>
-      <w:rPr>
-        <w:rFonts w:hint="default"/>
-      </w:rPr>
-    </w:lvl>
-    <w:lvl w:ilvl="3">
-      <w:start w:val="1"/>
-      <w:numFmt w:val="decimal"/>
-      <w:lvlText w:val="%1.%2.%3.%4"/>
-      <w:lvlJc w:val="left"/>
-      <w:pPr>
-        <w:ind w:left="720" w:hanging="720"/>
-      </w:pPr>
-      <w:rPr>
-        <w:rFonts w:hint="default"/>
-      </w:rPr>
-    </w:lvl>
-    <w:lvl w:ilvl="4">
-      <w:start w:val="1"/>
-      <w:numFmt w:val="decimal"/>
-      <w:lvlText w:val="%1.%2.%3.%4.%5"/>
-      <w:lvlJc w:val="left"/>
-      <w:pPr>
-        <w:ind w:left="1080" w:hanging="1080"/>
-      </w:pPr>
-      <w:rPr>
-        <w:rFonts w:hint="default"/>
-      </w:rPr>
-    </w:lvl>
-    <w:lvl w:ilvl="5">
-      <w:start w:val="1"/>
-      <w:numFmt w:val="decimal"/>
-      <w:lvlText w:val="%1.%2.%3.%4.%5.%6"/>
-      <w:lvlJc w:val="left"/>
-      <w:pPr>
-        <w:ind w:left="1080" w:hanging="1080"/>
-      </w:pPr>
-      <w:rPr>
-        <w:rFonts w:hint="default"/>
-      </w:rPr>
-    </w:lvl>
-    <w:lvl w:ilvl="6">
-      <w:start w:val="1"/>
-      <w:numFmt w:val="decimal"/>
-      <w:lvlText w:val="%1.%2.%3.%4.%5.%6.%7"/>
-      <w:lvlJc w:val="left"/>
-      <w:pPr>
-        <w:ind w:left="1440" w:hanging="1440"/>
-      </w:pPr>
-      <w:rPr>
-        <w:rFonts w:hint="default"/>
-      </w:rPr>
-    </w:lvl>
-    <w:lvl w:ilvl="7">
-      <w:start w:val="1"/>
-      <w:numFmt w:val="decimal"/>
-      <w:lvlText w:val="%1.%2.%3.%4.%5.%6.%7.%8"/>
-      <w:lvlJc w:val="left"/>
-      <w:pPr>
-        <w:ind w:left="1440" w:hanging="1440"/>
-      </w:pPr>
-      <w:rPr>
-        <w:rFonts w:hint="default"/>
-      </w:rPr>
-    </w:lvl>
-    <w:lvl w:ilvl="8">
-      <w:start w:val="1"/>
-      <w:numFmt w:val="decimal"/>
-      <w:lvlText w:val="%1.%2.%3.%4.%5.%6.%7.%8.%9"/>
-      <w:lvlJc w:val="left"/>
-      <w:pPr>
-        <w:ind w:left="1800" w:hanging="1800"/>
-      </w:pPr>
-      <w:rPr>
-        <w:rFonts w:hint="default"/>
-      </w:rPr>
-    </w:lvl>
-  </w:abstractNum>
-  <w:abstractNum w:abstractNumId="7" w15:restartNumberingAfterBreak="0">
+  <w:abstractNum w:abstractNumId="3" w15:restartNumberingAfterBreak="0">
     <w:nsid w:val="152C7462"/>
     <w:multiLevelType w:val="multilevel"/>
     <w:tmpl w:val="3EB8A8A0"/>
@@ -5613,7 +5348,7 @@
       </w:rPr>
     </w:lvl>
   </w:abstractNum>
-  <w:abstractNum w:abstractNumId="8" w15:restartNumberingAfterBreak="0">
+  <w:abstractNum w:abstractNumId="4" w15:restartNumberingAfterBreak="0">
     <w:nsid w:val="16294AB9"/>
     <w:multiLevelType w:val="hybridMultilevel"/>
     <w:tmpl w:val="D812B1D0"/>
@@ -5703,7 +5438,7 @@
       </w:pPr>
     </w:lvl>
   </w:abstractNum>
-  <w:abstractNum w:abstractNumId="9" w15:restartNumberingAfterBreak="0">
+  <w:abstractNum w:abstractNumId="5" w15:restartNumberingAfterBreak="0">
     <w:nsid w:val="1BF706CE"/>
     <w:multiLevelType w:val="multilevel"/>
     <w:tmpl w:val="03F64E8E"/>
@@ -5824,7 +5559,7 @@
       </w:rPr>
     </w:lvl>
   </w:abstractNum>
-  <w:abstractNum w:abstractNumId="10" w15:restartNumberingAfterBreak="0">
+  <w:abstractNum w:abstractNumId="6" w15:restartNumberingAfterBreak="0">
     <w:nsid w:val="1CAE05C1"/>
     <w:multiLevelType w:val="multilevel"/>
     <w:tmpl w:val="F52E8200"/>
@@ -5937,7 +5672,7 @@
       </w:rPr>
     </w:lvl>
   </w:abstractNum>
-  <w:abstractNum w:abstractNumId="11" w15:restartNumberingAfterBreak="0">
+  <w:abstractNum w:abstractNumId="7" w15:restartNumberingAfterBreak="0">
     <w:nsid w:val="1D7E255C"/>
     <w:multiLevelType w:val="multilevel"/>
     <w:tmpl w:val="6A3C145E"/>
@@ -6050,7 +5785,7 @@
       </w:rPr>
     </w:lvl>
   </w:abstractNum>
-  <w:abstractNum w:abstractNumId="12" w15:restartNumberingAfterBreak="0">
+  <w:abstractNum w:abstractNumId="8" w15:restartNumberingAfterBreak="0">
     <w:nsid w:val="1E31628B"/>
     <w:multiLevelType w:val="multilevel"/>
     <w:tmpl w:val="8E8E87FE"/>
@@ -6163,346 +5898,7 @@
       </w:rPr>
     </w:lvl>
   </w:abstractNum>
-  <w:abstractNum w:abstractNumId="13" w15:restartNumberingAfterBreak="0">
-    <w:nsid w:val="209B0204"/>
-    <w:multiLevelType w:val="multilevel"/>
-    <w:tmpl w:val="8F50714A"/>
-    <w:lvl w:ilvl="0">
-      <w:start w:val="24"/>
-      <w:numFmt w:val="decimal"/>
-      <w:lvlText w:val="%1"/>
-      <w:lvlJc w:val="left"/>
-      <w:pPr>
-        <w:ind w:left="420" w:hanging="420"/>
-      </w:pPr>
-      <w:rPr>
-        <w:rFonts w:hint="default"/>
-      </w:rPr>
-    </w:lvl>
-    <w:lvl w:ilvl="1">
-      <w:start w:val="1"/>
-      <w:numFmt w:val="decimal"/>
-      <w:lvlText w:val="%1.%2"/>
-      <w:lvlJc w:val="left"/>
-      <w:pPr>
-        <w:ind w:left="420" w:hanging="420"/>
-      </w:pPr>
-      <w:rPr>
-        <w:rFonts w:hint="default"/>
-      </w:rPr>
-    </w:lvl>
-    <w:lvl w:ilvl="2">
-      <w:start w:val="1"/>
-      <w:numFmt w:val="decimal"/>
-      <w:lvlText w:val="%1.%2.%3"/>
-      <w:lvlJc w:val="left"/>
-      <w:pPr>
-        <w:ind w:left="720" w:hanging="720"/>
-      </w:pPr>
-      <w:rPr>
-        <w:rFonts w:hint="default"/>
-      </w:rPr>
-    </w:lvl>
-    <w:lvl w:ilvl="3">
-      <w:start w:val="1"/>
-      <w:numFmt w:val="decimal"/>
-      <w:lvlText w:val="%1.%2.%3.%4"/>
-      <w:lvlJc w:val="left"/>
-      <w:pPr>
-        <w:ind w:left="720" w:hanging="720"/>
-      </w:pPr>
-      <w:rPr>
-        <w:rFonts w:hint="default"/>
-      </w:rPr>
-    </w:lvl>
-    <w:lvl w:ilvl="4">
-      <w:start w:val="1"/>
-      <w:numFmt w:val="decimal"/>
-      <w:lvlText w:val="%1.%2.%3.%4.%5"/>
-      <w:lvlJc w:val="left"/>
-      <w:pPr>
-        <w:ind w:left="1080" w:hanging="1080"/>
-      </w:pPr>
-      <w:rPr>
-        <w:rFonts w:hint="default"/>
-      </w:rPr>
-    </w:lvl>
-    <w:lvl w:ilvl="5">
-      <w:start w:val="1"/>
-      <w:numFmt w:val="decimal"/>
-      <w:lvlText w:val="%1.%2.%3.%4.%5.%6"/>
-      <w:lvlJc w:val="left"/>
-      <w:pPr>
-        <w:ind w:left="1080" w:hanging="1080"/>
-      </w:pPr>
-      <w:rPr>
-        <w:rFonts w:hint="default"/>
-      </w:rPr>
-    </w:lvl>
-    <w:lvl w:ilvl="6">
-      <w:start w:val="1"/>
-      <w:numFmt w:val="decimal"/>
-      <w:lvlText w:val="%1.%2.%3.%4.%5.%6.%7"/>
-      <w:lvlJc w:val="left"/>
-      <w:pPr>
-        <w:ind w:left="1440" w:hanging="1440"/>
-      </w:pPr>
-      <w:rPr>
-        <w:rFonts w:hint="default"/>
-      </w:rPr>
-    </w:lvl>
-    <w:lvl w:ilvl="7">
-      <w:start w:val="1"/>
-      <w:numFmt w:val="decimal"/>
-      <w:lvlText w:val="%1.%2.%3.%4.%5.%6.%7.%8"/>
-      <w:lvlJc w:val="left"/>
-      <w:pPr>
-        <w:ind w:left="1440" w:hanging="1440"/>
-      </w:pPr>
-      <w:rPr>
-        <w:rFonts w:hint="default"/>
-      </w:rPr>
-    </w:lvl>
-    <w:lvl w:ilvl="8">
-      <w:start w:val="1"/>
-      <w:numFmt w:val="decimal"/>
-      <w:lvlText w:val="%1.%2.%3.%4.%5.%6.%7.%8.%9"/>
-      <w:lvlJc w:val="left"/>
-      <w:pPr>
-        <w:ind w:left="1800" w:hanging="1800"/>
-      </w:pPr>
-      <w:rPr>
-        <w:rFonts w:hint="default"/>
-      </w:rPr>
-    </w:lvl>
-  </w:abstractNum>
-  <w:abstractNum w:abstractNumId="14" w15:restartNumberingAfterBreak="0">
-    <w:nsid w:val="225A7D4C"/>
-    <w:multiLevelType w:val="multilevel"/>
-    <w:tmpl w:val="8F50714A"/>
-    <w:lvl w:ilvl="0">
-      <w:start w:val="22"/>
-      <w:numFmt w:val="decimal"/>
-      <w:lvlText w:val="%1"/>
-      <w:lvlJc w:val="left"/>
-      <w:pPr>
-        <w:ind w:left="420" w:hanging="420"/>
-      </w:pPr>
-      <w:rPr>
-        <w:rFonts w:hint="default"/>
-      </w:rPr>
-    </w:lvl>
-    <w:lvl w:ilvl="1">
-      <w:start w:val="1"/>
-      <w:numFmt w:val="decimal"/>
-      <w:lvlText w:val="%1.%2"/>
-      <w:lvlJc w:val="left"/>
-      <w:pPr>
-        <w:ind w:left="420" w:hanging="420"/>
-      </w:pPr>
-      <w:rPr>
-        <w:rFonts w:hint="default"/>
-      </w:rPr>
-    </w:lvl>
-    <w:lvl w:ilvl="2">
-      <w:start w:val="1"/>
-      <w:numFmt w:val="decimal"/>
-      <w:lvlText w:val="%1.%2.%3"/>
-      <w:lvlJc w:val="left"/>
-      <w:pPr>
-        <w:ind w:left="720" w:hanging="720"/>
-      </w:pPr>
-      <w:rPr>
-        <w:rFonts w:hint="default"/>
-      </w:rPr>
-    </w:lvl>
-    <w:lvl w:ilvl="3">
-      <w:start w:val="1"/>
-      <w:numFmt w:val="decimal"/>
-      <w:lvlText w:val="%1.%2.%3.%4"/>
-      <w:lvlJc w:val="left"/>
-      <w:pPr>
-        <w:ind w:left="720" w:hanging="720"/>
-      </w:pPr>
-      <w:rPr>
-        <w:rFonts w:hint="default"/>
-      </w:rPr>
-    </w:lvl>
-    <w:lvl w:ilvl="4">
-      <w:start w:val="1"/>
-      <w:numFmt w:val="decimal"/>
-      <w:lvlText w:val="%1.%2.%3.%4.%5"/>
-      <w:lvlJc w:val="left"/>
-      <w:pPr>
-        <w:ind w:left="1080" w:hanging="1080"/>
-      </w:pPr>
-      <w:rPr>
-        <w:rFonts w:hint="default"/>
-      </w:rPr>
-    </w:lvl>
-    <w:lvl w:ilvl="5">
-      <w:start w:val="1"/>
-      <w:numFmt w:val="decimal"/>
-      <w:lvlText w:val="%1.%2.%3.%4.%5.%6"/>
-      <w:lvlJc w:val="left"/>
-      <w:pPr>
-        <w:ind w:left="1080" w:hanging="1080"/>
-      </w:pPr>
-      <w:rPr>
-        <w:rFonts w:hint="default"/>
-      </w:rPr>
-    </w:lvl>
-    <w:lvl w:ilvl="6">
-      <w:start w:val="1"/>
-      <w:numFmt w:val="decimal"/>
-      <w:lvlText w:val="%1.%2.%3.%4.%5.%6.%7"/>
-      <w:lvlJc w:val="left"/>
-      <w:pPr>
-        <w:ind w:left="1440" w:hanging="1440"/>
-      </w:pPr>
-      <w:rPr>
-        <w:rFonts w:hint="default"/>
-      </w:rPr>
-    </w:lvl>
-    <w:lvl w:ilvl="7">
-      <w:start w:val="1"/>
-      <w:numFmt w:val="decimal"/>
-      <w:lvlText w:val="%1.%2.%3.%4.%5.%6.%7.%8"/>
-      <w:lvlJc w:val="left"/>
-      <w:pPr>
-        <w:ind w:left="1440" w:hanging="1440"/>
-      </w:pPr>
-      <w:rPr>
-        <w:rFonts w:hint="default"/>
-      </w:rPr>
-    </w:lvl>
-    <w:lvl w:ilvl="8">
-      <w:start w:val="1"/>
-      <w:numFmt w:val="decimal"/>
-      <w:lvlText w:val="%1.%2.%3.%4.%5.%6.%7.%8.%9"/>
-      <w:lvlJc w:val="left"/>
-      <w:pPr>
-        <w:ind w:left="1800" w:hanging="1800"/>
-      </w:pPr>
-      <w:rPr>
-        <w:rFonts w:hint="default"/>
-      </w:rPr>
-    </w:lvl>
-  </w:abstractNum>
-  <w:abstractNum w:abstractNumId="15" w15:restartNumberingAfterBreak="0">
-    <w:nsid w:val="232920E8"/>
-    <w:multiLevelType w:val="multilevel"/>
-    <w:tmpl w:val="47AE670E"/>
-    <w:lvl w:ilvl="0">
-      <w:start w:val="24"/>
-      <w:numFmt w:val="decimal"/>
-      <w:lvlText w:val="%1"/>
-      <w:lvlJc w:val="left"/>
-      <w:pPr>
-        <w:ind w:left="420" w:hanging="420"/>
-      </w:pPr>
-      <w:rPr>
-        <w:rFonts w:hint="default"/>
-      </w:rPr>
-    </w:lvl>
-    <w:lvl w:ilvl="1">
-      <w:start w:val="1"/>
-      <w:numFmt w:val="decimal"/>
-      <w:lvlText w:val="%1.%2"/>
-      <w:lvlJc w:val="left"/>
-      <w:pPr>
-        <w:ind w:left="420" w:hanging="420"/>
-      </w:pPr>
-      <w:rPr>
-        <w:rFonts w:hint="default"/>
-      </w:rPr>
-    </w:lvl>
-    <w:lvl w:ilvl="2">
-      <w:start w:val="1"/>
-      <w:numFmt w:val="decimal"/>
-      <w:lvlText w:val="%1.%2.%3"/>
-      <w:lvlJc w:val="left"/>
-      <w:pPr>
-        <w:ind w:left="720" w:hanging="720"/>
-      </w:pPr>
-      <w:rPr>
-        <w:rFonts w:hint="default"/>
-      </w:rPr>
-    </w:lvl>
-    <w:lvl w:ilvl="3">
-      <w:start w:val="1"/>
-      <w:numFmt w:val="decimal"/>
-      <w:lvlText w:val="%1.%2.%3.%4"/>
-      <w:lvlJc w:val="left"/>
-      <w:pPr>
-        <w:ind w:left="720" w:hanging="720"/>
-      </w:pPr>
-      <w:rPr>
-        <w:rFonts w:hint="default"/>
-      </w:rPr>
-    </w:lvl>
-    <w:lvl w:ilvl="4">
-      <w:start w:val="1"/>
-      <w:numFmt w:val="decimal"/>
-      <w:lvlText w:val="%1.%2.%3.%4.%5"/>
-      <w:lvlJc w:val="left"/>
-      <w:pPr>
-        <w:ind w:left="1080" w:hanging="1080"/>
-      </w:pPr>
-      <w:rPr>
-        <w:rFonts w:hint="default"/>
-      </w:rPr>
-    </w:lvl>
-    <w:lvl w:ilvl="5">
-      <w:start w:val="1"/>
-      <w:numFmt w:val="decimal"/>
-      <w:lvlText w:val="%1.%2.%3.%4.%5.%6"/>
-      <w:lvlJc w:val="left"/>
-      <w:pPr>
-        <w:ind w:left="1080" w:hanging="1080"/>
-      </w:pPr>
-      <w:rPr>
-        <w:rFonts w:hint="default"/>
-      </w:rPr>
-    </w:lvl>
-    <w:lvl w:ilvl="6">
-      <w:start w:val="1"/>
-      <w:numFmt w:val="decimal"/>
-      <w:lvlText w:val="%1.%2.%3.%4.%5.%6.%7"/>
-      <w:lvlJc w:val="left"/>
-      <w:pPr>
-        <w:ind w:left="1440" w:hanging="1440"/>
-      </w:pPr>
-      <w:rPr>
-        <w:rFonts w:hint="default"/>
-      </w:rPr>
-    </w:lvl>
-    <w:lvl w:ilvl="7">
-      <w:start w:val="1"/>
-      <w:numFmt w:val="decimal"/>
-      <w:lvlText w:val="%1.%2.%3.%4.%5.%6.%7.%8"/>
-      <w:lvlJc w:val="left"/>
-      <w:pPr>
-        <w:ind w:left="1440" w:hanging="1440"/>
-      </w:pPr>
-      <w:rPr>
-        <w:rFonts w:hint="default"/>
-      </w:rPr>
-    </w:lvl>
-    <w:lvl w:ilvl="8">
-      <w:start w:val="1"/>
-      <w:numFmt w:val="decimal"/>
-      <w:lvlText w:val="%1.%2.%3.%4.%5.%6.%7.%8.%9"/>
-      <w:lvlJc w:val="left"/>
-      <w:pPr>
-        <w:ind w:left="1800" w:hanging="1800"/>
-      </w:pPr>
-      <w:rPr>
-        <w:rFonts w:hint="default"/>
-      </w:rPr>
-    </w:lvl>
-  </w:abstractNum>
-  <w:abstractNum w:abstractNumId="16" w15:restartNumberingAfterBreak="0">
+  <w:abstractNum w:abstractNumId="9" w15:restartNumberingAfterBreak="0">
     <w:nsid w:val="23CA25AB"/>
     <w:multiLevelType w:val="multilevel"/>
     <w:tmpl w:val="B0B473BC"/>
@@ -6615,548 +6011,120 @@
       </w:rPr>
     </w:lvl>
   </w:abstractNum>
-  <w:abstractNum w:abstractNumId="17" w15:restartNumberingAfterBreak="0">
-    <w:nsid w:val="27D8515D"/>
-    <w:multiLevelType w:val="hybridMultilevel"/>
-    <w:tmpl w:val="692C3C3A"/>
-    <w:lvl w:ilvl="0" w:tplc="1A78E922">
-      <w:start w:val="1"/>
-      <w:numFmt w:val="decimal"/>
-      <w:lvlText w:val="25.%1"/>
-      <w:lvlJc w:val="center"/>
-      <w:pPr>
-        <w:ind w:left="720" w:hanging="360"/>
-      </w:pPr>
-      <w:rPr>
-        <w:rFonts w:hint="default"/>
-      </w:rPr>
-    </w:lvl>
-    <w:lvl w:ilvl="1" w:tplc="04130019" w:tentative="1">
-      <w:start w:val="1"/>
-      <w:numFmt w:val="lowerLetter"/>
-      <w:lvlText w:val="%2."/>
-      <w:lvlJc w:val="left"/>
-      <w:pPr>
-        <w:ind w:left="1440" w:hanging="360"/>
-      </w:pPr>
-    </w:lvl>
-    <w:lvl w:ilvl="2" w:tplc="0413001B" w:tentative="1">
-      <w:start w:val="1"/>
-      <w:numFmt w:val="lowerRoman"/>
-      <w:lvlText w:val="%3."/>
-      <w:lvlJc w:val="right"/>
-      <w:pPr>
-        <w:ind w:left="2160" w:hanging="180"/>
-      </w:pPr>
-    </w:lvl>
-    <w:lvl w:ilvl="3" w:tplc="0413000F" w:tentative="1">
-      <w:start w:val="1"/>
-      <w:numFmt w:val="decimal"/>
-      <w:lvlText w:val="%4."/>
-      <w:lvlJc w:val="left"/>
-      <w:pPr>
-        <w:ind w:left="2880" w:hanging="360"/>
-      </w:pPr>
-    </w:lvl>
-    <w:lvl w:ilvl="4" w:tplc="04130019" w:tentative="1">
-      <w:start w:val="1"/>
-      <w:numFmt w:val="lowerLetter"/>
-      <w:lvlText w:val="%5."/>
-      <w:lvlJc w:val="left"/>
-      <w:pPr>
-        <w:ind w:left="3600" w:hanging="360"/>
-      </w:pPr>
-    </w:lvl>
-    <w:lvl w:ilvl="5" w:tplc="0413001B" w:tentative="1">
-      <w:start w:val="1"/>
-      <w:numFmt w:val="lowerRoman"/>
-      <w:lvlText w:val="%6."/>
-      <w:lvlJc w:val="right"/>
-      <w:pPr>
-        <w:ind w:left="4320" w:hanging="180"/>
-      </w:pPr>
-    </w:lvl>
-    <w:lvl w:ilvl="6" w:tplc="0413000F" w:tentative="1">
-      <w:start w:val="1"/>
-      <w:numFmt w:val="decimal"/>
-      <w:lvlText w:val="%7."/>
-      <w:lvlJc w:val="left"/>
-      <w:pPr>
-        <w:ind w:left="5040" w:hanging="360"/>
-      </w:pPr>
-    </w:lvl>
-    <w:lvl w:ilvl="7" w:tplc="04130019" w:tentative="1">
-      <w:start w:val="1"/>
-      <w:numFmt w:val="lowerLetter"/>
-      <w:lvlText w:val="%8."/>
-      <w:lvlJc w:val="left"/>
-      <w:pPr>
-        <w:ind w:left="5760" w:hanging="360"/>
-      </w:pPr>
-    </w:lvl>
-    <w:lvl w:ilvl="8" w:tplc="0413001B" w:tentative="1">
-      <w:start w:val="1"/>
-      <w:numFmt w:val="lowerRoman"/>
-      <w:lvlText w:val="%9."/>
-      <w:lvlJc w:val="right"/>
-      <w:pPr>
-        <w:ind w:left="6480" w:hanging="180"/>
-      </w:pPr>
+  <w:abstractNum w:abstractNumId="10" w15:restartNumberingAfterBreak="0">
+    <w:nsid w:val="39F936DF"/>
+    <w:multiLevelType w:val="multilevel"/>
+    <w:tmpl w:val="B380AEA8"/>
+    <w:lvl w:ilvl="0">
+      <w:start w:val="26"/>
+      <w:numFmt w:val="decimal"/>
+      <w:lvlText w:val="%1"/>
+      <w:lvlJc w:val="left"/>
+      <w:pPr>
+        <w:ind w:left="420" w:hanging="420"/>
+      </w:pPr>
+      <w:rPr>
+        <w:rFonts w:hint="default"/>
+      </w:rPr>
+    </w:lvl>
+    <w:lvl w:ilvl="1">
+      <w:start w:val="1"/>
+      <w:numFmt w:val="decimal"/>
+      <w:lvlText w:val="%1.%2"/>
+      <w:lvlJc w:val="left"/>
+      <w:pPr>
+        <w:ind w:left="420" w:hanging="420"/>
+      </w:pPr>
+      <w:rPr>
+        <w:rFonts w:hint="default"/>
+      </w:rPr>
+    </w:lvl>
+    <w:lvl w:ilvl="2">
+      <w:start w:val="1"/>
+      <w:numFmt w:val="decimal"/>
+      <w:lvlText w:val="%1.%2.%3"/>
+      <w:lvlJc w:val="left"/>
+      <w:pPr>
+        <w:ind w:left="720" w:hanging="720"/>
+      </w:pPr>
+      <w:rPr>
+        <w:rFonts w:hint="default"/>
+      </w:rPr>
+    </w:lvl>
+    <w:lvl w:ilvl="3">
+      <w:start w:val="1"/>
+      <w:numFmt w:val="decimal"/>
+      <w:lvlText w:val="%1.%2.%3.%4"/>
+      <w:lvlJc w:val="left"/>
+      <w:pPr>
+        <w:ind w:left="720" w:hanging="720"/>
+      </w:pPr>
+      <w:rPr>
+        <w:rFonts w:hint="default"/>
+      </w:rPr>
+    </w:lvl>
+    <w:lvl w:ilvl="4">
+      <w:start w:val="1"/>
+      <w:numFmt w:val="decimal"/>
+      <w:lvlText w:val="%1.%2.%3.%4.%5"/>
+      <w:lvlJc w:val="left"/>
+      <w:pPr>
+        <w:ind w:left="1080" w:hanging="1080"/>
+      </w:pPr>
+      <w:rPr>
+        <w:rFonts w:hint="default"/>
+      </w:rPr>
+    </w:lvl>
+    <w:lvl w:ilvl="5">
+      <w:start w:val="1"/>
+      <w:numFmt w:val="decimal"/>
+      <w:lvlText w:val="%1.%2.%3.%4.%5.%6"/>
+      <w:lvlJc w:val="left"/>
+      <w:pPr>
+        <w:ind w:left="1080" w:hanging="1080"/>
+      </w:pPr>
+      <w:rPr>
+        <w:rFonts w:hint="default"/>
+      </w:rPr>
+    </w:lvl>
+    <w:lvl w:ilvl="6">
+      <w:start w:val="1"/>
+      <w:numFmt w:val="decimal"/>
+      <w:lvlText w:val="%1.%2.%3.%4.%5.%6.%7"/>
+      <w:lvlJc w:val="left"/>
+      <w:pPr>
+        <w:ind w:left="1440" w:hanging="1440"/>
+      </w:pPr>
+      <w:rPr>
+        <w:rFonts w:hint="default"/>
+      </w:rPr>
+    </w:lvl>
+    <w:lvl w:ilvl="7">
+      <w:start w:val="1"/>
+      <w:numFmt w:val="decimal"/>
+      <w:lvlText w:val="%1.%2.%3.%4.%5.%6.%7.%8"/>
+      <w:lvlJc w:val="left"/>
+      <w:pPr>
+        <w:ind w:left="1440" w:hanging="1440"/>
+      </w:pPr>
+      <w:rPr>
+        <w:rFonts w:hint="default"/>
+      </w:rPr>
+    </w:lvl>
+    <w:lvl w:ilvl="8">
+      <w:start w:val="1"/>
+      <w:numFmt w:val="decimal"/>
+      <w:lvlText w:val="%1.%2.%3.%4.%5.%6.%7.%8.%9"/>
+      <w:lvlJc w:val="left"/>
+      <w:pPr>
+        <w:ind w:left="1800" w:hanging="1800"/>
+      </w:pPr>
+      <w:rPr>
+        <w:rFonts w:hint="default"/>
+      </w:rPr>
     </w:lvl>
   </w:abstractNum>
-  <w:abstractNum w:abstractNumId="18" w15:restartNumberingAfterBreak="0">
-    <w:nsid w:val="2BCE277A"/>
-    <w:multiLevelType w:val="multilevel"/>
-    <w:tmpl w:val="8F50714A"/>
-    <w:lvl w:ilvl="0">
-      <w:start w:val="23"/>
-      <w:numFmt w:val="decimal"/>
-      <w:lvlText w:val="%1"/>
-      <w:lvlJc w:val="left"/>
-      <w:pPr>
-        <w:ind w:left="420" w:hanging="420"/>
-      </w:pPr>
-      <w:rPr>
-        <w:rFonts w:hint="default"/>
-      </w:rPr>
-    </w:lvl>
-    <w:lvl w:ilvl="1">
-      <w:start w:val="1"/>
-      <w:numFmt w:val="decimal"/>
-      <w:lvlText w:val="%1.%2"/>
-      <w:lvlJc w:val="left"/>
-      <w:pPr>
-        <w:ind w:left="420" w:hanging="420"/>
-      </w:pPr>
-      <w:rPr>
-        <w:rFonts w:hint="default"/>
-      </w:rPr>
-    </w:lvl>
-    <w:lvl w:ilvl="2">
-      <w:start w:val="1"/>
-      <w:numFmt w:val="decimal"/>
-      <w:lvlText w:val="%1.%2.%3"/>
-      <w:lvlJc w:val="left"/>
-      <w:pPr>
-        <w:ind w:left="720" w:hanging="720"/>
-      </w:pPr>
-      <w:rPr>
-        <w:rFonts w:hint="default"/>
-      </w:rPr>
-    </w:lvl>
-    <w:lvl w:ilvl="3">
-      <w:start w:val="1"/>
-      <w:numFmt w:val="decimal"/>
-      <w:lvlText w:val="%1.%2.%3.%4"/>
-      <w:lvlJc w:val="left"/>
-      <w:pPr>
-        <w:ind w:left="720" w:hanging="720"/>
-      </w:pPr>
-      <w:rPr>
-        <w:rFonts w:hint="default"/>
-      </w:rPr>
-    </w:lvl>
-    <w:lvl w:ilvl="4">
-      <w:start w:val="1"/>
-      <w:numFmt w:val="decimal"/>
-      <w:lvlText w:val="%1.%2.%3.%4.%5"/>
-      <w:lvlJc w:val="left"/>
-      <w:pPr>
-        <w:ind w:left="1080" w:hanging="1080"/>
-      </w:pPr>
-      <w:rPr>
-        <w:rFonts w:hint="default"/>
-      </w:rPr>
-    </w:lvl>
-    <w:lvl w:ilvl="5">
-      <w:start w:val="1"/>
-      <w:numFmt w:val="decimal"/>
-      <w:lvlText w:val="%1.%2.%3.%4.%5.%6"/>
-      <w:lvlJc w:val="left"/>
-      <w:pPr>
-        <w:ind w:left="1080" w:hanging="1080"/>
-      </w:pPr>
-      <w:rPr>
-        <w:rFonts w:hint="default"/>
-      </w:rPr>
-    </w:lvl>
-    <w:lvl w:ilvl="6">
-      <w:start w:val="1"/>
-      <w:numFmt w:val="decimal"/>
-      <w:lvlText w:val="%1.%2.%3.%4.%5.%6.%7"/>
-      <w:lvlJc w:val="left"/>
-      <w:pPr>
-        <w:ind w:left="1440" w:hanging="1440"/>
-      </w:pPr>
-      <w:rPr>
-        <w:rFonts w:hint="default"/>
-      </w:rPr>
-    </w:lvl>
-    <w:lvl w:ilvl="7">
-      <w:start w:val="1"/>
-      <w:numFmt w:val="decimal"/>
-      <w:lvlText w:val="%1.%2.%3.%4.%5.%6.%7.%8"/>
-      <w:lvlJc w:val="left"/>
-      <w:pPr>
-        <w:ind w:left="1440" w:hanging="1440"/>
-      </w:pPr>
-      <w:rPr>
-        <w:rFonts w:hint="default"/>
-      </w:rPr>
-    </w:lvl>
-    <w:lvl w:ilvl="8">
-      <w:start w:val="1"/>
-      <w:numFmt w:val="decimal"/>
-      <w:lvlText w:val="%1.%2.%3.%4.%5.%6.%7.%8.%9"/>
-      <w:lvlJc w:val="left"/>
-      <w:pPr>
-        <w:ind w:left="1800" w:hanging="1800"/>
-      </w:pPr>
-      <w:rPr>
-        <w:rFonts w:hint="default"/>
-      </w:rPr>
-    </w:lvl>
-  </w:abstractNum>
-  <w:abstractNum w:abstractNumId="19" w15:restartNumberingAfterBreak="0">
-    <w:nsid w:val="2DF24F7B"/>
-    <w:multiLevelType w:val="multilevel"/>
-    <w:tmpl w:val="8F50714A"/>
-    <w:lvl w:ilvl="0">
-      <w:start w:val="25"/>
-      <w:numFmt w:val="decimal"/>
-      <w:lvlText w:val="%1"/>
-      <w:lvlJc w:val="left"/>
-      <w:pPr>
-        <w:ind w:left="420" w:hanging="420"/>
-      </w:pPr>
-      <w:rPr>
-        <w:rFonts w:hint="default"/>
-      </w:rPr>
-    </w:lvl>
-    <w:lvl w:ilvl="1">
-      <w:start w:val="1"/>
-      <w:numFmt w:val="decimal"/>
-      <w:lvlText w:val="%1.%2"/>
-      <w:lvlJc w:val="left"/>
-      <w:pPr>
-        <w:ind w:left="420" w:hanging="420"/>
-      </w:pPr>
-      <w:rPr>
-        <w:rFonts w:hint="default"/>
-      </w:rPr>
-    </w:lvl>
-    <w:lvl w:ilvl="2">
-      <w:start w:val="1"/>
-      <w:numFmt w:val="decimal"/>
-      <w:lvlText w:val="%1.%2.%3"/>
-      <w:lvlJc w:val="left"/>
-      <w:pPr>
-        <w:ind w:left="720" w:hanging="720"/>
-      </w:pPr>
-      <w:rPr>
-        <w:rFonts w:hint="default"/>
-      </w:rPr>
-    </w:lvl>
-    <w:lvl w:ilvl="3">
-      <w:start w:val="1"/>
-      <w:numFmt w:val="decimal"/>
-      <w:lvlText w:val="%1.%2.%3.%4"/>
-      <w:lvlJc w:val="left"/>
-      <w:pPr>
-        <w:ind w:left="720" w:hanging="720"/>
-      </w:pPr>
-      <w:rPr>
-        <w:rFonts w:hint="default"/>
-      </w:rPr>
-    </w:lvl>
-    <w:lvl w:ilvl="4">
-      <w:start w:val="1"/>
-      <w:numFmt w:val="decimal"/>
-      <w:lvlText w:val="%1.%2.%3.%4.%5"/>
-      <w:lvlJc w:val="left"/>
-      <w:pPr>
-        <w:ind w:left="1080" w:hanging="1080"/>
-      </w:pPr>
-      <w:rPr>
-        <w:rFonts w:hint="default"/>
-      </w:rPr>
-    </w:lvl>
-    <w:lvl w:ilvl="5">
-      <w:start w:val="1"/>
-      <w:numFmt w:val="decimal"/>
-      <w:lvlText w:val="%1.%2.%3.%4.%5.%6"/>
-      <w:lvlJc w:val="left"/>
-      <w:pPr>
-        <w:ind w:left="1080" w:hanging="1080"/>
-      </w:pPr>
-      <w:rPr>
-        <w:rFonts w:hint="default"/>
-      </w:rPr>
-    </w:lvl>
-    <w:lvl w:ilvl="6">
-      <w:start w:val="1"/>
-      <w:numFmt w:val="decimal"/>
-      <w:lvlText w:val="%1.%2.%3.%4.%5.%6.%7"/>
-      <w:lvlJc w:val="left"/>
-      <w:pPr>
-        <w:ind w:left="1440" w:hanging="1440"/>
-      </w:pPr>
-      <w:rPr>
-        <w:rFonts w:hint="default"/>
-      </w:rPr>
-    </w:lvl>
-    <w:lvl w:ilvl="7">
-      <w:start w:val="1"/>
-      <w:numFmt w:val="decimal"/>
-      <w:lvlText w:val="%1.%2.%3.%4.%5.%6.%7.%8"/>
-      <w:lvlJc w:val="left"/>
-      <w:pPr>
-        <w:ind w:left="1440" w:hanging="1440"/>
-      </w:pPr>
-      <w:rPr>
-        <w:rFonts w:hint="default"/>
-      </w:rPr>
-    </w:lvl>
-    <w:lvl w:ilvl="8">
-      <w:start w:val="1"/>
-      <w:numFmt w:val="decimal"/>
-      <w:lvlText w:val="%1.%2.%3.%4.%5.%6.%7.%8.%9"/>
-      <w:lvlJc w:val="left"/>
-      <w:pPr>
-        <w:ind w:left="1800" w:hanging="1800"/>
-      </w:pPr>
-      <w:rPr>
-        <w:rFonts w:hint="default"/>
-      </w:rPr>
-    </w:lvl>
-  </w:abstractNum>
-  <w:abstractNum w:abstractNumId="20" w15:restartNumberingAfterBreak="0">
-    <w:nsid w:val="2F4935D3"/>
-    <w:multiLevelType w:val="multilevel"/>
-    <w:tmpl w:val="19540E16"/>
-    <w:lvl w:ilvl="0">
-      <w:start w:val="21"/>
-      <w:numFmt w:val="decimal"/>
-      <w:lvlText w:val="%1"/>
-      <w:lvlJc w:val="left"/>
-      <w:pPr>
-        <w:ind w:left="420" w:hanging="420"/>
-      </w:pPr>
-      <w:rPr>
-        <w:rFonts w:hint="default"/>
-      </w:rPr>
-    </w:lvl>
-    <w:lvl w:ilvl="1">
-      <w:start w:val="1"/>
-      <w:numFmt w:val="decimal"/>
-      <w:lvlText w:val="%1.%2"/>
-      <w:lvlJc w:val="left"/>
-      <w:pPr>
-        <w:ind w:left="420" w:hanging="420"/>
-      </w:pPr>
-      <w:rPr>
-        <w:rFonts w:hint="default"/>
-      </w:rPr>
-    </w:lvl>
-    <w:lvl w:ilvl="2">
-      <w:start w:val="1"/>
-      <w:numFmt w:val="decimal"/>
-      <w:lvlText w:val="%1.%2.%3"/>
-      <w:lvlJc w:val="left"/>
-      <w:pPr>
-        <w:ind w:left="720" w:hanging="720"/>
-      </w:pPr>
-      <w:rPr>
-        <w:rFonts w:hint="default"/>
-      </w:rPr>
-    </w:lvl>
-    <w:lvl w:ilvl="3">
-      <w:start w:val="1"/>
-      <w:numFmt w:val="decimal"/>
-      <w:lvlText w:val="%1.%2.%3.%4"/>
-      <w:lvlJc w:val="left"/>
-      <w:pPr>
-        <w:ind w:left="720" w:hanging="720"/>
-      </w:pPr>
-      <w:rPr>
-        <w:rFonts w:hint="default"/>
-      </w:rPr>
-    </w:lvl>
-    <w:lvl w:ilvl="4">
-      <w:start w:val="1"/>
-      <w:numFmt w:val="decimal"/>
-      <w:lvlText w:val="%1.%2.%3.%4.%5"/>
-      <w:lvlJc w:val="left"/>
-      <w:pPr>
-        <w:ind w:left="1080" w:hanging="1080"/>
-      </w:pPr>
-      <w:rPr>
-        <w:rFonts w:hint="default"/>
-      </w:rPr>
-    </w:lvl>
-    <w:lvl w:ilvl="5">
-      <w:start w:val="1"/>
-      <w:numFmt w:val="decimal"/>
-      <w:lvlText w:val="%1.%2.%3.%4.%5.%6"/>
-      <w:lvlJc w:val="left"/>
-      <w:pPr>
-        <w:ind w:left="1080" w:hanging="1080"/>
-      </w:pPr>
-      <w:rPr>
-        <w:rFonts w:hint="default"/>
-      </w:rPr>
-    </w:lvl>
-    <w:lvl w:ilvl="6">
-      <w:start w:val="1"/>
-      <w:numFmt w:val="decimal"/>
-      <w:lvlText w:val="%1.%2.%3.%4.%5.%6.%7"/>
-      <w:lvlJc w:val="left"/>
-      <w:pPr>
-        <w:ind w:left="1440" w:hanging="1440"/>
-      </w:pPr>
-      <w:rPr>
-        <w:rFonts w:hint="default"/>
-      </w:rPr>
-    </w:lvl>
-    <w:lvl w:ilvl="7">
-      <w:start w:val="1"/>
-      <w:numFmt w:val="decimal"/>
-      <w:lvlText w:val="%1.%2.%3.%4.%5.%6.%7.%8"/>
-      <w:lvlJc w:val="left"/>
-      <w:pPr>
-        <w:ind w:left="1440" w:hanging="1440"/>
-      </w:pPr>
-      <w:rPr>
-        <w:rFonts w:hint="default"/>
-      </w:rPr>
-    </w:lvl>
-    <w:lvl w:ilvl="8">
-      <w:start w:val="1"/>
-      <w:numFmt w:val="decimal"/>
-      <w:lvlText w:val="%1.%2.%3.%4.%5.%6.%7.%8.%9"/>
-      <w:lvlJc w:val="left"/>
-      <w:pPr>
-        <w:ind w:left="1800" w:hanging="1800"/>
-      </w:pPr>
-      <w:rPr>
-        <w:rFonts w:hint="default"/>
-      </w:rPr>
-    </w:lvl>
-  </w:abstractNum>
-  <w:abstractNum w:abstractNumId="21" w15:restartNumberingAfterBreak="0">
-    <w:nsid w:val="3DBE5D1F"/>
-    <w:multiLevelType w:val="multilevel"/>
-    <w:tmpl w:val="716A9226"/>
-    <w:lvl w:ilvl="0">
-      <w:start w:val="22"/>
-      <w:numFmt w:val="decimal"/>
-      <w:lvlText w:val="%1"/>
-      <w:lvlJc w:val="left"/>
-      <w:pPr>
-        <w:ind w:left="420" w:hanging="420"/>
-      </w:pPr>
-      <w:rPr>
-        <w:rFonts w:hint="default"/>
-      </w:rPr>
-    </w:lvl>
-    <w:lvl w:ilvl="1">
-      <w:start w:val="1"/>
-      <w:numFmt w:val="decimal"/>
-      <w:lvlText w:val="%1.%2"/>
-      <w:lvlJc w:val="left"/>
-      <w:pPr>
-        <w:ind w:left="420" w:hanging="420"/>
-      </w:pPr>
-      <w:rPr>
-        <w:rFonts w:hint="default"/>
-      </w:rPr>
-    </w:lvl>
-    <w:lvl w:ilvl="2">
-      <w:start w:val="1"/>
-      <w:numFmt w:val="decimal"/>
-      <w:lvlText w:val="%1.%2.%3"/>
-      <w:lvlJc w:val="left"/>
-      <w:pPr>
-        <w:ind w:left="720" w:hanging="720"/>
-      </w:pPr>
-      <w:rPr>
-        <w:rFonts w:hint="default"/>
-      </w:rPr>
-    </w:lvl>
-    <w:lvl w:ilvl="3">
-      <w:start w:val="1"/>
-      <w:numFmt w:val="decimal"/>
-      <w:lvlText w:val="%1.%2.%3.%4"/>
-      <w:lvlJc w:val="left"/>
-      <w:pPr>
-        <w:ind w:left="720" w:hanging="720"/>
-      </w:pPr>
-      <w:rPr>
-        <w:rFonts w:hint="default"/>
-      </w:rPr>
-    </w:lvl>
-    <w:lvl w:ilvl="4">
-      <w:start w:val="1"/>
-      <w:numFmt w:val="decimal"/>
-      <w:lvlText w:val="%1.%2.%3.%4.%5"/>
-      <w:lvlJc w:val="left"/>
-      <w:pPr>
-        <w:ind w:left="1080" w:hanging="1080"/>
-      </w:pPr>
-      <w:rPr>
-        <w:rFonts w:hint="default"/>
-      </w:rPr>
-    </w:lvl>
-    <w:lvl w:ilvl="5">
-      <w:start w:val="1"/>
-      <w:numFmt w:val="decimal"/>
-      <w:lvlText w:val="%1.%2.%3.%4.%5.%6"/>
-      <w:lvlJc w:val="left"/>
-      <w:pPr>
-        <w:ind w:left="1080" w:hanging="1080"/>
-      </w:pPr>
-      <w:rPr>
-        <w:rFonts w:hint="default"/>
-      </w:rPr>
-    </w:lvl>
-    <w:lvl w:ilvl="6">
-      <w:start w:val="1"/>
-      <w:numFmt w:val="decimal"/>
-      <w:lvlText w:val="%1.%2.%3.%4.%5.%6.%7"/>
-      <w:lvlJc w:val="left"/>
-      <w:pPr>
-        <w:ind w:left="1440" w:hanging="1440"/>
-      </w:pPr>
-      <w:rPr>
-        <w:rFonts w:hint="default"/>
-      </w:rPr>
-    </w:lvl>
-    <w:lvl w:ilvl="7">
-      <w:start w:val="1"/>
-      <w:numFmt w:val="decimal"/>
-      <w:lvlText w:val="%1.%2.%3.%4.%5.%6.%7.%8"/>
-      <w:lvlJc w:val="left"/>
-      <w:pPr>
-        <w:ind w:left="1440" w:hanging="1440"/>
-      </w:pPr>
-      <w:rPr>
-        <w:rFonts w:hint="default"/>
-      </w:rPr>
-    </w:lvl>
-    <w:lvl w:ilvl="8">
-      <w:start w:val="1"/>
-      <w:numFmt w:val="decimal"/>
-      <w:lvlText w:val="%1.%2.%3.%4.%5.%6.%7.%8.%9"/>
-      <w:lvlJc w:val="left"/>
-      <w:pPr>
-        <w:ind w:left="1800" w:hanging="1800"/>
-      </w:pPr>
-      <w:rPr>
-        <w:rFonts w:hint="default"/>
-      </w:rPr>
-    </w:lvl>
-  </w:abstractNum>
-  <w:abstractNum w:abstractNumId="22" w15:restartNumberingAfterBreak="0">
+  <w:abstractNum w:abstractNumId="11" w15:restartNumberingAfterBreak="0">
     <w:nsid w:val="401B0234"/>
     <w:multiLevelType w:val="multilevel"/>
     <w:tmpl w:val="701EB9CA"/>
@@ -7269,120 +6237,7 @@
       </w:rPr>
     </w:lvl>
   </w:abstractNum>
-  <w:abstractNum w:abstractNumId="23" w15:restartNumberingAfterBreak="0">
-    <w:nsid w:val="40217C9D"/>
-    <w:multiLevelType w:val="multilevel"/>
-    <w:tmpl w:val="D8DE4BCC"/>
-    <w:lvl w:ilvl="0">
-      <w:start w:val="28"/>
-      <w:numFmt w:val="decimal"/>
-      <w:lvlText w:val="%1"/>
-      <w:lvlJc w:val="left"/>
-      <w:pPr>
-        <w:ind w:left="420" w:hanging="420"/>
-      </w:pPr>
-      <w:rPr>
-        <w:rFonts w:hint="default"/>
-      </w:rPr>
-    </w:lvl>
-    <w:lvl w:ilvl="1">
-      <w:start w:val="1"/>
-      <w:numFmt w:val="decimal"/>
-      <w:lvlText w:val="%1.%2"/>
-      <w:lvlJc w:val="left"/>
-      <w:pPr>
-        <w:ind w:left="420" w:hanging="420"/>
-      </w:pPr>
-      <w:rPr>
-        <w:rFonts w:hint="default"/>
-      </w:rPr>
-    </w:lvl>
-    <w:lvl w:ilvl="2">
-      <w:start w:val="1"/>
-      <w:numFmt w:val="decimal"/>
-      <w:lvlText w:val="%1.%2.%3"/>
-      <w:lvlJc w:val="left"/>
-      <w:pPr>
-        <w:ind w:left="720" w:hanging="720"/>
-      </w:pPr>
-      <w:rPr>
-        <w:rFonts w:hint="default"/>
-      </w:rPr>
-    </w:lvl>
-    <w:lvl w:ilvl="3">
-      <w:start w:val="1"/>
-      <w:numFmt w:val="decimal"/>
-      <w:lvlText w:val="%1.%2.%3.%4"/>
-      <w:lvlJc w:val="left"/>
-      <w:pPr>
-        <w:ind w:left="720" w:hanging="720"/>
-      </w:pPr>
-      <w:rPr>
-        <w:rFonts w:hint="default"/>
-      </w:rPr>
-    </w:lvl>
-    <w:lvl w:ilvl="4">
-      <w:start w:val="1"/>
-      <w:numFmt w:val="decimal"/>
-      <w:lvlText w:val="%1.%2.%3.%4.%5"/>
-      <w:lvlJc w:val="left"/>
-      <w:pPr>
-        <w:ind w:left="1080" w:hanging="1080"/>
-      </w:pPr>
-      <w:rPr>
-        <w:rFonts w:hint="default"/>
-      </w:rPr>
-    </w:lvl>
-    <w:lvl w:ilvl="5">
-      <w:start w:val="1"/>
-      <w:numFmt w:val="decimal"/>
-      <w:lvlText w:val="%1.%2.%3.%4.%5.%6"/>
-      <w:lvlJc w:val="left"/>
-      <w:pPr>
-        <w:ind w:left="1080" w:hanging="1080"/>
-      </w:pPr>
-      <w:rPr>
-        <w:rFonts w:hint="default"/>
-      </w:rPr>
-    </w:lvl>
-    <w:lvl w:ilvl="6">
-      <w:start w:val="1"/>
-      <w:numFmt w:val="decimal"/>
-      <w:lvlText w:val="%1.%2.%3.%4.%5.%6.%7"/>
-      <w:lvlJc w:val="left"/>
-      <w:pPr>
-        <w:ind w:left="1440" w:hanging="1440"/>
-      </w:pPr>
-      <w:rPr>
-        <w:rFonts w:hint="default"/>
-      </w:rPr>
-    </w:lvl>
-    <w:lvl w:ilvl="7">
-      <w:start w:val="1"/>
-      <w:numFmt w:val="decimal"/>
-      <w:lvlText w:val="%1.%2.%3.%4.%5.%6.%7.%8"/>
-      <w:lvlJc w:val="left"/>
-      <w:pPr>
-        <w:ind w:left="1440" w:hanging="1440"/>
-      </w:pPr>
-      <w:rPr>
-        <w:rFonts w:hint="default"/>
-      </w:rPr>
-    </w:lvl>
-    <w:lvl w:ilvl="8">
-      <w:start w:val="1"/>
-      <w:numFmt w:val="decimal"/>
-      <w:lvlText w:val="%1.%2.%3.%4.%5.%6.%7.%8.%9"/>
-      <w:lvlJc w:val="left"/>
-      <w:pPr>
-        <w:ind w:left="1800" w:hanging="1800"/>
-      </w:pPr>
-      <w:rPr>
-        <w:rFonts w:hint="default"/>
-      </w:rPr>
-    </w:lvl>
-  </w:abstractNum>
-  <w:abstractNum w:abstractNumId="24" w15:restartNumberingAfterBreak="0">
+  <w:abstractNum w:abstractNumId="12" w15:restartNumberingAfterBreak="0">
     <w:nsid w:val="412E554C"/>
     <w:multiLevelType w:val="multilevel"/>
     <w:tmpl w:val="340615F0"/>
@@ -7495,96 +6350,7 @@
       </w:rPr>
     </w:lvl>
   </w:abstractNum>
-  <w:abstractNum w:abstractNumId="25" w15:restartNumberingAfterBreak="0">
-    <w:nsid w:val="42C8476A"/>
-    <w:multiLevelType w:val="hybridMultilevel"/>
-    <w:tmpl w:val="F86C0648"/>
-    <w:lvl w:ilvl="0" w:tplc="0DDAD24C">
-      <w:start w:val="1"/>
-      <w:numFmt w:val="decimal"/>
-      <w:lvlText w:val="14.%1"/>
-      <w:lvlJc w:val="center"/>
-      <w:pPr>
-        <w:ind w:left="768" w:hanging="360"/>
-      </w:pPr>
-      <w:rPr>
-        <w:rFonts w:hint="default"/>
-      </w:rPr>
-    </w:lvl>
-    <w:lvl w:ilvl="1" w:tplc="04130019" w:tentative="1">
-      <w:start w:val="1"/>
-      <w:numFmt w:val="lowerLetter"/>
-      <w:lvlText w:val="%2."/>
-      <w:lvlJc w:val="left"/>
-      <w:pPr>
-        <w:ind w:left="1440" w:hanging="360"/>
-      </w:pPr>
-    </w:lvl>
-    <w:lvl w:ilvl="2" w:tplc="0413001B" w:tentative="1">
-      <w:start w:val="1"/>
-      <w:numFmt w:val="lowerRoman"/>
-      <w:lvlText w:val="%3."/>
-      <w:lvlJc w:val="right"/>
-      <w:pPr>
-        <w:ind w:left="2160" w:hanging="180"/>
-      </w:pPr>
-    </w:lvl>
-    <w:lvl w:ilvl="3" w:tplc="0413000F" w:tentative="1">
-      <w:start w:val="1"/>
-      <w:numFmt w:val="decimal"/>
-      <w:lvlText w:val="%4."/>
-      <w:lvlJc w:val="left"/>
-      <w:pPr>
-        <w:ind w:left="2880" w:hanging="360"/>
-      </w:pPr>
-    </w:lvl>
-    <w:lvl w:ilvl="4" w:tplc="04130019" w:tentative="1">
-      <w:start w:val="1"/>
-      <w:numFmt w:val="lowerLetter"/>
-      <w:lvlText w:val="%5."/>
-      <w:lvlJc w:val="left"/>
-      <w:pPr>
-        <w:ind w:left="3600" w:hanging="360"/>
-      </w:pPr>
-    </w:lvl>
-    <w:lvl w:ilvl="5" w:tplc="0413001B" w:tentative="1">
-      <w:start w:val="1"/>
-      <w:numFmt w:val="lowerRoman"/>
-      <w:lvlText w:val="%6."/>
-      <w:lvlJc w:val="right"/>
-      <w:pPr>
-        <w:ind w:left="4320" w:hanging="180"/>
-      </w:pPr>
-    </w:lvl>
-    <w:lvl w:ilvl="6" w:tplc="0413000F" w:tentative="1">
-      <w:start w:val="1"/>
-      <w:numFmt w:val="decimal"/>
-      <w:lvlText w:val="%7."/>
-      <w:lvlJc w:val="left"/>
-      <w:pPr>
-        <w:ind w:left="5040" w:hanging="360"/>
-      </w:pPr>
-    </w:lvl>
-    <w:lvl w:ilvl="7" w:tplc="04130019" w:tentative="1">
-      <w:start w:val="1"/>
-      <w:numFmt w:val="lowerLetter"/>
-      <w:lvlText w:val="%8."/>
-      <w:lvlJc w:val="left"/>
-      <w:pPr>
-        <w:ind w:left="5760" w:hanging="360"/>
-      </w:pPr>
-    </w:lvl>
-    <w:lvl w:ilvl="8" w:tplc="0413001B" w:tentative="1">
-      <w:start w:val="1"/>
-      <w:numFmt w:val="lowerRoman"/>
-      <w:lvlText w:val="%9."/>
-      <w:lvlJc w:val="right"/>
-      <w:pPr>
-        <w:ind w:left="6480" w:hanging="180"/>
-      </w:pPr>
-    </w:lvl>
-  </w:abstractNum>
-  <w:abstractNum w:abstractNumId="26" w15:restartNumberingAfterBreak="0">
+  <w:abstractNum w:abstractNumId="13" w15:restartNumberingAfterBreak="0">
     <w:nsid w:val="457D0A3E"/>
     <w:multiLevelType w:val="multilevel"/>
     <w:tmpl w:val="5BA8B598"/>
@@ -7697,212 +6463,10 @@
       </w:rPr>
     </w:lvl>
   </w:abstractNum>
-  <w:abstractNum w:abstractNumId="27" w15:restartNumberingAfterBreak="0">
-    <w:nsid w:val="4A637F81"/>
-    <w:multiLevelType w:val="hybridMultilevel"/>
-    <w:tmpl w:val="41E8C64A"/>
-    <w:lvl w:ilvl="0" w:tplc="0413000F">
-      <w:start w:val="1"/>
-      <w:numFmt w:val="decimal"/>
-      <w:lvlText w:val="%1."/>
-      <w:lvlJc w:val="left"/>
-      <w:pPr>
-        <w:ind w:left="768" w:hanging="360"/>
-      </w:pPr>
-      <w:rPr>
-        <w:rFonts w:hint="default"/>
-      </w:rPr>
-    </w:lvl>
-    <w:lvl w:ilvl="1" w:tplc="04130019" w:tentative="1">
-      <w:start w:val="1"/>
-      <w:numFmt w:val="lowerLetter"/>
-      <w:lvlText w:val="%2."/>
-      <w:lvlJc w:val="left"/>
-      <w:pPr>
-        <w:ind w:left="1440" w:hanging="360"/>
-      </w:pPr>
-    </w:lvl>
-    <w:lvl w:ilvl="2" w:tplc="0413001B" w:tentative="1">
-      <w:start w:val="1"/>
-      <w:numFmt w:val="lowerRoman"/>
-      <w:lvlText w:val="%3."/>
-      <w:lvlJc w:val="right"/>
-      <w:pPr>
-        <w:ind w:left="2160" w:hanging="180"/>
-      </w:pPr>
-    </w:lvl>
-    <w:lvl w:ilvl="3" w:tplc="0413000F" w:tentative="1">
-      <w:start w:val="1"/>
-      <w:numFmt w:val="decimal"/>
-      <w:lvlText w:val="%4."/>
-      <w:lvlJc w:val="left"/>
-      <w:pPr>
-        <w:ind w:left="2880" w:hanging="360"/>
-      </w:pPr>
-    </w:lvl>
-    <w:lvl w:ilvl="4" w:tplc="04130019" w:tentative="1">
-      <w:start w:val="1"/>
-      <w:numFmt w:val="lowerLetter"/>
-      <w:lvlText w:val="%5."/>
-      <w:lvlJc w:val="left"/>
-      <w:pPr>
-        <w:ind w:left="3600" w:hanging="360"/>
-      </w:pPr>
-    </w:lvl>
-    <w:lvl w:ilvl="5" w:tplc="0413001B" w:tentative="1">
-      <w:start w:val="1"/>
-      <w:numFmt w:val="lowerRoman"/>
-      <w:lvlText w:val="%6."/>
-      <w:lvlJc w:val="right"/>
-      <w:pPr>
-        <w:ind w:left="4320" w:hanging="180"/>
-      </w:pPr>
-    </w:lvl>
-    <w:lvl w:ilvl="6" w:tplc="0413000F" w:tentative="1">
-      <w:start w:val="1"/>
-      <w:numFmt w:val="decimal"/>
-      <w:lvlText w:val="%7."/>
-      <w:lvlJc w:val="left"/>
-      <w:pPr>
-        <w:ind w:left="5040" w:hanging="360"/>
-      </w:pPr>
-    </w:lvl>
-    <w:lvl w:ilvl="7" w:tplc="04130019" w:tentative="1">
-      <w:start w:val="1"/>
-      <w:numFmt w:val="lowerLetter"/>
-      <w:lvlText w:val="%8."/>
-      <w:lvlJc w:val="left"/>
-      <w:pPr>
-        <w:ind w:left="5760" w:hanging="360"/>
-      </w:pPr>
-    </w:lvl>
-    <w:lvl w:ilvl="8" w:tplc="0413001B" w:tentative="1">
-      <w:start w:val="1"/>
-      <w:numFmt w:val="lowerRoman"/>
-      <w:lvlText w:val="%9."/>
-      <w:lvlJc w:val="right"/>
-      <w:pPr>
-        <w:ind w:left="6480" w:hanging="180"/>
-      </w:pPr>
-    </w:lvl>
-  </w:abstractNum>
-  <w:abstractNum w:abstractNumId="28" w15:restartNumberingAfterBreak="0">
-    <w:nsid w:val="4E2C2C98"/>
+  <w:abstractNum w:abstractNumId="14" w15:restartNumberingAfterBreak="0">
+    <w:nsid w:val="494B16E0"/>
     <w:multiLevelType w:val="multilevel"/>
-    <w:tmpl w:val="128A9034"/>
-    <w:lvl w:ilvl="0">
-      <w:start w:val="20"/>
-      <w:numFmt w:val="decimal"/>
-      <w:lvlText w:val="%1"/>
-      <w:lvlJc w:val="left"/>
-      <w:pPr>
-        <w:ind w:left="420" w:hanging="420"/>
-      </w:pPr>
-      <w:rPr>
-        <w:rFonts w:hint="default"/>
-      </w:rPr>
-    </w:lvl>
-    <w:lvl w:ilvl="1">
-      <w:start w:val="1"/>
-      <w:numFmt w:val="decimal"/>
-      <w:lvlText w:val="%1.%2"/>
-      <w:lvlJc w:val="left"/>
-      <w:pPr>
-        <w:ind w:left="420" w:hanging="420"/>
-      </w:pPr>
-      <w:rPr>
-        <w:rFonts w:hint="default"/>
-      </w:rPr>
-    </w:lvl>
-    <w:lvl w:ilvl="2">
-      <w:start w:val="1"/>
-      <w:numFmt w:val="decimal"/>
-      <w:lvlText w:val="%1.%2.%3"/>
-      <w:lvlJc w:val="left"/>
-      <w:pPr>
-        <w:ind w:left="720" w:hanging="720"/>
-      </w:pPr>
-      <w:rPr>
-        <w:rFonts w:hint="default"/>
-      </w:rPr>
-    </w:lvl>
-    <w:lvl w:ilvl="3">
-      <w:start w:val="1"/>
-      <w:numFmt w:val="decimal"/>
-      <w:lvlText w:val="%1.%2.%3.%4"/>
-      <w:lvlJc w:val="left"/>
-      <w:pPr>
-        <w:ind w:left="720" w:hanging="720"/>
-      </w:pPr>
-      <w:rPr>
-        <w:rFonts w:hint="default"/>
-      </w:rPr>
-    </w:lvl>
-    <w:lvl w:ilvl="4">
-      <w:start w:val="1"/>
-      <w:numFmt w:val="decimal"/>
-      <w:lvlText w:val="%1.%2.%3.%4.%5"/>
-      <w:lvlJc w:val="left"/>
-      <w:pPr>
-        <w:ind w:left="1080" w:hanging="1080"/>
-      </w:pPr>
-      <w:rPr>
-        <w:rFonts w:hint="default"/>
-      </w:rPr>
-    </w:lvl>
-    <w:lvl w:ilvl="5">
-      <w:start w:val="1"/>
-      <w:numFmt w:val="decimal"/>
-      <w:lvlText w:val="%1.%2.%3.%4.%5.%6"/>
-      <w:lvlJc w:val="left"/>
-      <w:pPr>
-        <w:ind w:left="1080" w:hanging="1080"/>
-      </w:pPr>
-      <w:rPr>
-        <w:rFonts w:hint="default"/>
-      </w:rPr>
-    </w:lvl>
-    <w:lvl w:ilvl="6">
-      <w:start w:val="1"/>
-      <w:numFmt w:val="decimal"/>
-      <w:lvlText w:val="%1.%2.%3.%4.%5.%6.%7"/>
-      <w:lvlJc w:val="left"/>
-      <w:pPr>
-        <w:ind w:left="1440" w:hanging="1440"/>
-      </w:pPr>
-      <w:rPr>
-        <w:rFonts w:hint="default"/>
-      </w:rPr>
-    </w:lvl>
-    <w:lvl w:ilvl="7">
-      <w:start w:val="1"/>
-      <w:numFmt w:val="decimal"/>
-      <w:lvlText w:val="%1.%2.%3.%4.%5.%6.%7.%8"/>
-      <w:lvlJc w:val="left"/>
-      <w:pPr>
-        <w:ind w:left="1440" w:hanging="1440"/>
-      </w:pPr>
-      <w:rPr>
-        <w:rFonts w:hint="default"/>
-      </w:rPr>
-    </w:lvl>
-    <w:lvl w:ilvl="8">
-      <w:start w:val="1"/>
-      <w:numFmt w:val="decimal"/>
-      <w:lvlText w:val="%1.%2.%3.%4.%5.%6.%7.%8.%9"/>
-      <w:lvlJc w:val="left"/>
-      <w:pPr>
-        <w:ind w:left="1800" w:hanging="1800"/>
-      </w:pPr>
-      <w:rPr>
-        <w:rFonts w:hint="default"/>
-      </w:rPr>
-    </w:lvl>
-  </w:abstractNum>
-  <w:abstractNum w:abstractNumId="29" w15:restartNumberingAfterBreak="0">
-    <w:nsid w:val="51B12F80"/>
-    <w:multiLevelType w:val="multilevel"/>
-    <w:tmpl w:val="6CFA0C16"/>
+    <w:tmpl w:val="83024BF6"/>
     <w:lvl w:ilvl="0">
       <w:start w:val="25"/>
       <w:numFmt w:val="decimal"/>
@@ -8012,7 +6576,7 @@
       </w:rPr>
     </w:lvl>
   </w:abstractNum>
-  <w:abstractNum w:abstractNumId="30" w15:restartNumberingAfterBreak="0">
+  <w:abstractNum w:abstractNumId="15" w15:restartNumberingAfterBreak="0">
     <w:nsid w:val="51D75E0C"/>
     <w:multiLevelType w:val="multilevel"/>
     <w:tmpl w:val="98241E2C"/>
@@ -8125,7 +6689,7 @@
       </w:rPr>
     </w:lvl>
   </w:abstractNum>
-  <w:abstractNum w:abstractNumId="31" w15:restartNumberingAfterBreak="0">
+  <w:abstractNum w:abstractNumId="16" w15:restartNumberingAfterBreak="0">
     <w:nsid w:val="52D20EA6"/>
     <w:multiLevelType w:val="multilevel"/>
     <w:tmpl w:val="6598DDD4"/>
@@ -8238,7 +6802,7 @@
       </w:rPr>
     </w:lvl>
   </w:abstractNum>
-  <w:abstractNum w:abstractNumId="32" w15:restartNumberingAfterBreak="0">
+  <w:abstractNum w:abstractNumId="17" w15:restartNumberingAfterBreak="0">
     <w:nsid w:val="54A87828"/>
     <w:multiLevelType w:val="multilevel"/>
     <w:tmpl w:val="BF281550"/>
@@ -8351,209 +6915,7 @@
       </w:rPr>
     </w:lvl>
   </w:abstractNum>
-  <w:abstractNum w:abstractNumId="33" w15:restartNumberingAfterBreak="0">
-    <w:nsid w:val="57354C2C"/>
-    <w:multiLevelType w:val="multilevel"/>
-    <w:tmpl w:val="D33A08C8"/>
-    <w:lvl w:ilvl="0">
-      <w:start w:val="19"/>
-      <w:numFmt w:val="decimal"/>
-      <w:lvlText w:val="%1"/>
-      <w:lvlJc w:val="left"/>
-      <w:pPr>
-        <w:ind w:left="420" w:hanging="420"/>
-      </w:pPr>
-      <w:rPr>
-        <w:rFonts w:hint="default"/>
-      </w:rPr>
-    </w:lvl>
-    <w:lvl w:ilvl="1">
-      <w:start w:val="1"/>
-      <w:numFmt w:val="decimal"/>
-      <w:lvlText w:val="%1.%2"/>
-      <w:lvlJc w:val="left"/>
-      <w:pPr>
-        <w:ind w:left="420" w:hanging="420"/>
-      </w:pPr>
-      <w:rPr>
-        <w:rFonts w:hint="default"/>
-      </w:rPr>
-    </w:lvl>
-    <w:lvl w:ilvl="2">
-      <w:start w:val="1"/>
-      <w:numFmt w:val="decimal"/>
-      <w:lvlText w:val="%1.%2.%3"/>
-      <w:lvlJc w:val="left"/>
-      <w:pPr>
-        <w:ind w:left="720" w:hanging="720"/>
-      </w:pPr>
-      <w:rPr>
-        <w:rFonts w:hint="default"/>
-      </w:rPr>
-    </w:lvl>
-    <w:lvl w:ilvl="3">
-      <w:start w:val="1"/>
-      <w:numFmt w:val="decimal"/>
-      <w:lvlText w:val="%1.%2.%3.%4"/>
-      <w:lvlJc w:val="left"/>
-      <w:pPr>
-        <w:ind w:left="720" w:hanging="720"/>
-      </w:pPr>
-      <w:rPr>
-        <w:rFonts w:hint="default"/>
-      </w:rPr>
-    </w:lvl>
-    <w:lvl w:ilvl="4">
-      <w:start w:val="1"/>
-      <w:numFmt w:val="decimal"/>
-      <w:lvlText w:val="%1.%2.%3.%4.%5"/>
-      <w:lvlJc w:val="left"/>
-      <w:pPr>
-        <w:ind w:left="1080" w:hanging="1080"/>
-      </w:pPr>
-      <w:rPr>
-        <w:rFonts w:hint="default"/>
-      </w:rPr>
-    </w:lvl>
-    <w:lvl w:ilvl="5">
-      <w:start w:val="1"/>
-      <w:numFmt w:val="decimal"/>
-      <w:lvlText w:val="%1.%2.%3.%4.%5.%6"/>
-      <w:lvlJc w:val="left"/>
-      <w:pPr>
-        <w:ind w:left="1080" w:hanging="1080"/>
-      </w:pPr>
-      <w:rPr>
-        <w:rFonts w:hint="default"/>
-      </w:rPr>
-    </w:lvl>
-    <w:lvl w:ilvl="6">
-      <w:start w:val="1"/>
-      <w:numFmt w:val="decimal"/>
-      <w:lvlText w:val="%1.%2.%3.%4.%5.%6.%7"/>
-      <w:lvlJc w:val="left"/>
-      <w:pPr>
-        <w:ind w:left="1440" w:hanging="1440"/>
-      </w:pPr>
-      <w:rPr>
-        <w:rFonts w:hint="default"/>
-      </w:rPr>
-    </w:lvl>
-    <w:lvl w:ilvl="7">
-      <w:start w:val="1"/>
-      <w:numFmt w:val="decimal"/>
-      <w:lvlText w:val="%1.%2.%3.%4.%5.%6.%7.%8"/>
-      <w:lvlJc w:val="left"/>
-      <w:pPr>
-        <w:ind w:left="1440" w:hanging="1440"/>
-      </w:pPr>
-      <w:rPr>
-        <w:rFonts w:hint="default"/>
-      </w:rPr>
-    </w:lvl>
-    <w:lvl w:ilvl="8">
-      <w:start w:val="1"/>
-      <w:numFmt w:val="decimal"/>
-      <w:lvlText w:val="%1.%2.%3.%4.%5.%6.%7.%8.%9"/>
-      <w:lvlJc w:val="left"/>
-      <w:pPr>
-        <w:ind w:left="1800" w:hanging="1800"/>
-      </w:pPr>
-      <w:rPr>
-        <w:rFonts w:hint="default"/>
-      </w:rPr>
-    </w:lvl>
-  </w:abstractNum>
-  <w:abstractNum w:abstractNumId="34" w15:restartNumberingAfterBreak="0">
-    <w:nsid w:val="58AA3EAF"/>
-    <w:multiLevelType w:val="hybridMultilevel"/>
-    <w:tmpl w:val="1E54FEA0"/>
-    <w:lvl w:ilvl="0" w:tplc="1A78E922">
-      <w:start w:val="1"/>
-      <w:numFmt w:val="decimal"/>
-      <w:lvlText w:val="25.%1"/>
-      <w:lvlJc w:val="center"/>
-      <w:pPr>
-        <w:ind w:left="720" w:hanging="360"/>
-      </w:pPr>
-      <w:rPr>
-        <w:rFonts w:hint="default"/>
-      </w:rPr>
-    </w:lvl>
-    <w:lvl w:ilvl="1" w:tplc="04130019" w:tentative="1">
-      <w:start w:val="1"/>
-      <w:numFmt w:val="lowerLetter"/>
-      <w:lvlText w:val="%2."/>
-      <w:lvlJc w:val="left"/>
-      <w:pPr>
-        <w:ind w:left="1440" w:hanging="360"/>
-      </w:pPr>
-    </w:lvl>
-    <w:lvl w:ilvl="2" w:tplc="0413001B" w:tentative="1">
-      <w:start w:val="1"/>
-      <w:numFmt w:val="lowerRoman"/>
-      <w:lvlText w:val="%3."/>
-      <w:lvlJc w:val="right"/>
-      <w:pPr>
-        <w:ind w:left="2160" w:hanging="180"/>
-      </w:pPr>
-    </w:lvl>
-    <w:lvl w:ilvl="3" w:tplc="0413000F" w:tentative="1">
-      <w:start w:val="1"/>
-      <w:numFmt w:val="decimal"/>
-      <w:lvlText w:val="%4."/>
-      <w:lvlJc w:val="left"/>
-      <w:pPr>
-        <w:ind w:left="2880" w:hanging="360"/>
-      </w:pPr>
-    </w:lvl>
-    <w:lvl w:ilvl="4" w:tplc="04130019" w:tentative="1">
-      <w:start w:val="1"/>
-      <w:numFmt w:val="lowerLetter"/>
-      <w:lvlText w:val="%5."/>
-      <w:lvlJc w:val="left"/>
-      <w:pPr>
-        <w:ind w:left="3600" w:hanging="360"/>
-      </w:pPr>
-    </w:lvl>
-    <w:lvl w:ilvl="5" w:tplc="0413001B" w:tentative="1">
-      <w:start w:val="1"/>
-      <w:numFmt w:val="lowerRoman"/>
-      <w:lvlText w:val="%6."/>
-      <w:lvlJc w:val="right"/>
-      <w:pPr>
-        <w:ind w:left="4320" w:hanging="180"/>
-      </w:pPr>
-    </w:lvl>
-    <w:lvl w:ilvl="6" w:tplc="0413000F" w:tentative="1">
-      <w:start w:val="1"/>
-      <w:numFmt w:val="decimal"/>
-      <w:lvlText w:val="%7."/>
-      <w:lvlJc w:val="left"/>
-      <w:pPr>
-        <w:ind w:left="5040" w:hanging="360"/>
-      </w:pPr>
-    </w:lvl>
-    <w:lvl w:ilvl="7" w:tplc="04130019" w:tentative="1">
-      <w:start w:val="1"/>
-      <w:numFmt w:val="lowerLetter"/>
-      <w:lvlText w:val="%8."/>
-      <w:lvlJc w:val="left"/>
-      <w:pPr>
-        <w:ind w:left="5760" w:hanging="360"/>
-      </w:pPr>
-    </w:lvl>
-    <w:lvl w:ilvl="8" w:tplc="0413001B" w:tentative="1">
-      <w:start w:val="1"/>
-      <w:numFmt w:val="lowerRoman"/>
-      <w:lvlText w:val="%9."/>
-      <w:lvlJc w:val="right"/>
-      <w:pPr>
-        <w:ind w:left="6480" w:hanging="180"/>
-      </w:pPr>
-    </w:lvl>
-  </w:abstractNum>
-  <w:abstractNum w:abstractNumId="35" w15:restartNumberingAfterBreak="0">
+  <w:abstractNum w:abstractNumId="18" w15:restartNumberingAfterBreak="0">
     <w:nsid w:val="5A913DED"/>
     <w:multiLevelType w:val="multilevel"/>
     <w:tmpl w:val="BFD49FFA"/>
@@ -8666,7 +7028,7 @@
       </w:rPr>
     </w:lvl>
   </w:abstractNum>
-  <w:abstractNum w:abstractNumId="36" w15:restartNumberingAfterBreak="0">
+  <w:abstractNum w:abstractNumId="19" w15:restartNumberingAfterBreak="0">
     <w:nsid w:val="5B3A7C31"/>
     <w:multiLevelType w:val="multilevel"/>
     <w:tmpl w:val="6CFA0C16"/>
@@ -8779,120 +7141,7 @@
       </w:rPr>
     </w:lvl>
   </w:abstractNum>
-  <w:abstractNum w:abstractNumId="37" w15:restartNumberingAfterBreak="0">
-    <w:nsid w:val="60527BA0"/>
-    <w:multiLevelType w:val="multilevel"/>
-    <w:tmpl w:val="8F50714A"/>
-    <w:lvl w:ilvl="0">
-      <w:start w:val="14"/>
-      <w:numFmt w:val="decimal"/>
-      <w:lvlText w:val="%1"/>
-      <w:lvlJc w:val="left"/>
-      <w:pPr>
-        <w:ind w:left="420" w:hanging="420"/>
-      </w:pPr>
-      <w:rPr>
-        <w:rFonts w:hint="default"/>
-      </w:rPr>
-    </w:lvl>
-    <w:lvl w:ilvl="1">
-      <w:start w:val="1"/>
-      <w:numFmt w:val="decimal"/>
-      <w:lvlText w:val="%1.%2"/>
-      <w:lvlJc w:val="left"/>
-      <w:pPr>
-        <w:ind w:left="420" w:hanging="420"/>
-      </w:pPr>
-      <w:rPr>
-        <w:rFonts w:hint="default"/>
-      </w:rPr>
-    </w:lvl>
-    <w:lvl w:ilvl="2">
-      <w:start w:val="1"/>
-      <w:numFmt w:val="decimal"/>
-      <w:lvlText w:val="%1.%2.%3"/>
-      <w:lvlJc w:val="left"/>
-      <w:pPr>
-        <w:ind w:left="720" w:hanging="720"/>
-      </w:pPr>
-      <w:rPr>
-        <w:rFonts w:hint="default"/>
-      </w:rPr>
-    </w:lvl>
-    <w:lvl w:ilvl="3">
-      <w:start w:val="1"/>
-      <w:numFmt w:val="decimal"/>
-      <w:lvlText w:val="%1.%2.%3.%4"/>
-      <w:lvlJc w:val="left"/>
-      <w:pPr>
-        <w:ind w:left="720" w:hanging="720"/>
-      </w:pPr>
-      <w:rPr>
-        <w:rFonts w:hint="default"/>
-      </w:rPr>
-    </w:lvl>
-    <w:lvl w:ilvl="4">
-      <w:start w:val="1"/>
-      <w:numFmt w:val="decimal"/>
-      <w:lvlText w:val="%1.%2.%3.%4.%5"/>
-      <w:lvlJc w:val="left"/>
-      <w:pPr>
-        <w:ind w:left="1080" w:hanging="1080"/>
-      </w:pPr>
-      <w:rPr>
-        <w:rFonts w:hint="default"/>
-      </w:rPr>
-    </w:lvl>
-    <w:lvl w:ilvl="5">
-      <w:start w:val="1"/>
-      <w:numFmt w:val="decimal"/>
-      <w:lvlText w:val="%1.%2.%3.%4.%5.%6"/>
-      <w:lvlJc w:val="left"/>
-      <w:pPr>
-        <w:ind w:left="1080" w:hanging="1080"/>
-      </w:pPr>
-      <w:rPr>
-        <w:rFonts w:hint="default"/>
-      </w:rPr>
-    </w:lvl>
-    <w:lvl w:ilvl="6">
-      <w:start w:val="1"/>
-      <w:numFmt w:val="decimal"/>
-      <w:lvlText w:val="%1.%2.%3.%4.%5.%6.%7"/>
-      <w:lvlJc w:val="left"/>
-      <w:pPr>
-        <w:ind w:left="1440" w:hanging="1440"/>
-      </w:pPr>
-      <w:rPr>
-        <w:rFonts w:hint="default"/>
-      </w:rPr>
-    </w:lvl>
-    <w:lvl w:ilvl="7">
-      <w:start w:val="1"/>
-      <w:numFmt w:val="decimal"/>
-      <w:lvlText w:val="%1.%2.%3.%4.%5.%6.%7.%8"/>
-      <w:lvlJc w:val="left"/>
-      <w:pPr>
-        <w:ind w:left="1440" w:hanging="1440"/>
-      </w:pPr>
-      <w:rPr>
-        <w:rFonts w:hint="default"/>
-      </w:rPr>
-    </w:lvl>
-    <w:lvl w:ilvl="8">
-      <w:start w:val="1"/>
-      <w:numFmt w:val="decimal"/>
-      <w:lvlText w:val="%1.%2.%3.%4.%5.%6.%7.%8.%9"/>
-      <w:lvlJc w:val="left"/>
-      <w:pPr>
-        <w:ind w:left="1800" w:hanging="1800"/>
-      </w:pPr>
-      <w:rPr>
-        <w:rFonts w:hint="default"/>
-      </w:rPr>
-    </w:lvl>
-  </w:abstractNum>
-  <w:abstractNum w:abstractNumId="38" w15:restartNumberingAfterBreak="0">
+  <w:abstractNum w:abstractNumId="20" w15:restartNumberingAfterBreak="0">
     <w:nsid w:val="61803C40"/>
     <w:multiLevelType w:val="multilevel"/>
     <w:tmpl w:val="98241E2C"/>
@@ -9005,346 +7254,7 @@
       </w:rPr>
     </w:lvl>
   </w:abstractNum>
-  <w:abstractNum w:abstractNumId="39" w15:restartNumberingAfterBreak="0">
-    <w:nsid w:val="622D3260"/>
-    <w:multiLevelType w:val="multilevel"/>
-    <w:tmpl w:val="8F50714A"/>
-    <w:lvl w:ilvl="0">
-      <w:start w:val="16"/>
-      <w:numFmt w:val="decimal"/>
-      <w:lvlText w:val="%1"/>
-      <w:lvlJc w:val="left"/>
-      <w:pPr>
-        <w:ind w:left="420" w:hanging="420"/>
-      </w:pPr>
-      <w:rPr>
-        <w:rFonts w:hint="default"/>
-      </w:rPr>
-    </w:lvl>
-    <w:lvl w:ilvl="1">
-      <w:start w:val="1"/>
-      <w:numFmt w:val="decimal"/>
-      <w:lvlText w:val="%1.%2"/>
-      <w:lvlJc w:val="left"/>
-      <w:pPr>
-        <w:ind w:left="420" w:hanging="420"/>
-      </w:pPr>
-      <w:rPr>
-        <w:rFonts w:hint="default"/>
-      </w:rPr>
-    </w:lvl>
-    <w:lvl w:ilvl="2">
-      <w:start w:val="1"/>
-      <w:numFmt w:val="decimal"/>
-      <w:lvlText w:val="%1.%2.%3"/>
-      <w:lvlJc w:val="left"/>
-      <w:pPr>
-        <w:ind w:left="720" w:hanging="720"/>
-      </w:pPr>
-      <w:rPr>
-        <w:rFonts w:hint="default"/>
-      </w:rPr>
-    </w:lvl>
-    <w:lvl w:ilvl="3">
-      <w:start w:val="1"/>
-      <w:numFmt w:val="decimal"/>
-      <w:lvlText w:val="%1.%2.%3.%4"/>
-      <w:lvlJc w:val="left"/>
-      <w:pPr>
-        <w:ind w:left="720" w:hanging="720"/>
-      </w:pPr>
-      <w:rPr>
-        <w:rFonts w:hint="default"/>
-      </w:rPr>
-    </w:lvl>
-    <w:lvl w:ilvl="4">
-      <w:start w:val="1"/>
-      <w:numFmt w:val="decimal"/>
-      <w:lvlText w:val="%1.%2.%3.%4.%5"/>
-      <w:lvlJc w:val="left"/>
-      <w:pPr>
-        <w:ind w:left="1080" w:hanging="1080"/>
-      </w:pPr>
-      <w:rPr>
-        <w:rFonts w:hint="default"/>
-      </w:rPr>
-    </w:lvl>
-    <w:lvl w:ilvl="5">
-      <w:start w:val="1"/>
-      <w:numFmt w:val="decimal"/>
-      <w:lvlText w:val="%1.%2.%3.%4.%5.%6"/>
-      <w:lvlJc w:val="left"/>
-      <w:pPr>
-        <w:ind w:left="1080" w:hanging="1080"/>
-      </w:pPr>
-      <w:rPr>
-        <w:rFonts w:hint="default"/>
-      </w:rPr>
-    </w:lvl>
-    <w:lvl w:ilvl="6">
-      <w:start w:val="1"/>
-      <w:numFmt w:val="decimal"/>
-      <w:lvlText w:val="%1.%2.%3.%4.%5.%6.%7"/>
-      <w:lvlJc w:val="left"/>
-      <w:pPr>
-        <w:ind w:left="1440" w:hanging="1440"/>
-      </w:pPr>
-      <w:rPr>
-        <w:rFonts w:hint="default"/>
-      </w:rPr>
-    </w:lvl>
-    <w:lvl w:ilvl="7">
-      <w:start w:val="1"/>
-      <w:numFmt w:val="decimal"/>
-      <w:lvlText w:val="%1.%2.%3.%4.%5.%6.%7.%8"/>
-      <w:lvlJc w:val="left"/>
-      <w:pPr>
-        <w:ind w:left="1440" w:hanging="1440"/>
-      </w:pPr>
-      <w:rPr>
-        <w:rFonts w:hint="default"/>
-      </w:rPr>
-    </w:lvl>
-    <w:lvl w:ilvl="8">
-      <w:start w:val="1"/>
-      <w:numFmt w:val="decimal"/>
-      <w:lvlText w:val="%1.%2.%3.%4.%5.%6.%7.%8.%9"/>
-      <w:lvlJc w:val="left"/>
-      <w:pPr>
-        <w:ind w:left="1800" w:hanging="1800"/>
-      </w:pPr>
-      <w:rPr>
-        <w:rFonts w:hint="default"/>
-      </w:rPr>
-    </w:lvl>
-  </w:abstractNum>
-  <w:abstractNum w:abstractNumId="40" w15:restartNumberingAfterBreak="0">
-    <w:nsid w:val="62BA45EB"/>
-    <w:multiLevelType w:val="multilevel"/>
-    <w:tmpl w:val="2FCAA6BC"/>
-    <w:lvl w:ilvl="0">
-      <w:start w:val="23"/>
-      <w:numFmt w:val="decimal"/>
-      <w:lvlText w:val="%1"/>
-      <w:lvlJc w:val="left"/>
-      <w:pPr>
-        <w:ind w:left="420" w:hanging="420"/>
-      </w:pPr>
-      <w:rPr>
-        <w:rFonts w:hint="default"/>
-      </w:rPr>
-    </w:lvl>
-    <w:lvl w:ilvl="1">
-      <w:start w:val="1"/>
-      <w:numFmt w:val="decimal"/>
-      <w:lvlText w:val="%1.%2"/>
-      <w:lvlJc w:val="left"/>
-      <w:pPr>
-        <w:ind w:left="420" w:hanging="420"/>
-      </w:pPr>
-      <w:rPr>
-        <w:rFonts w:hint="default"/>
-      </w:rPr>
-    </w:lvl>
-    <w:lvl w:ilvl="2">
-      <w:start w:val="1"/>
-      <w:numFmt w:val="decimal"/>
-      <w:lvlText w:val="%1.%2.%3"/>
-      <w:lvlJc w:val="left"/>
-      <w:pPr>
-        <w:ind w:left="720" w:hanging="720"/>
-      </w:pPr>
-      <w:rPr>
-        <w:rFonts w:hint="default"/>
-      </w:rPr>
-    </w:lvl>
-    <w:lvl w:ilvl="3">
-      <w:start w:val="1"/>
-      <w:numFmt w:val="decimal"/>
-      <w:lvlText w:val="%1.%2.%3.%4"/>
-      <w:lvlJc w:val="left"/>
-      <w:pPr>
-        <w:ind w:left="720" w:hanging="720"/>
-      </w:pPr>
-      <w:rPr>
-        <w:rFonts w:hint="default"/>
-      </w:rPr>
-    </w:lvl>
-    <w:lvl w:ilvl="4">
-      <w:start w:val="1"/>
-      <w:numFmt w:val="decimal"/>
-      <w:lvlText w:val="%1.%2.%3.%4.%5"/>
-      <w:lvlJc w:val="left"/>
-      <w:pPr>
-        <w:ind w:left="1080" w:hanging="1080"/>
-      </w:pPr>
-      <w:rPr>
-        <w:rFonts w:hint="default"/>
-      </w:rPr>
-    </w:lvl>
-    <w:lvl w:ilvl="5">
-      <w:start w:val="1"/>
-      <w:numFmt w:val="decimal"/>
-      <w:lvlText w:val="%1.%2.%3.%4.%5.%6"/>
-      <w:lvlJc w:val="left"/>
-      <w:pPr>
-        <w:ind w:left="1080" w:hanging="1080"/>
-      </w:pPr>
-      <w:rPr>
-        <w:rFonts w:hint="default"/>
-      </w:rPr>
-    </w:lvl>
-    <w:lvl w:ilvl="6">
-      <w:start w:val="1"/>
-      <w:numFmt w:val="decimal"/>
-      <w:lvlText w:val="%1.%2.%3.%4.%5.%6.%7"/>
-      <w:lvlJc w:val="left"/>
-      <w:pPr>
-        <w:ind w:left="1440" w:hanging="1440"/>
-      </w:pPr>
-      <w:rPr>
-        <w:rFonts w:hint="default"/>
-      </w:rPr>
-    </w:lvl>
-    <w:lvl w:ilvl="7">
-      <w:start w:val="1"/>
-      <w:numFmt w:val="decimal"/>
-      <w:lvlText w:val="%1.%2.%3.%4.%5.%6.%7.%8"/>
-      <w:lvlJc w:val="left"/>
-      <w:pPr>
-        <w:ind w:left="1440" w:hanging="1440"/>
-      </w:pPr>
-      <w:rPr>
-        <w:rFonts w:hint="default"/>
-      </w:rPr>
-    </w:lvl>
-    <w:lvl w:ilvl="8">
-      <w:start w:val="1"/>
-      <w:numFmt w:val="decimal"/>
-      <w:lvlText w:val="%1.%2.%3.%4.%5.%6.%7.%8.%9"/>
-      <w:lvlJc w:val="left"/>
-      <w:pPr>
-        <w:ind w:left="1800" w:hanging="1800"/>
-      </w:pPr>
-      <w:rPr>
-        <w:rFonts w:hint="default"/>
-      </w:rPr>
-    </w:lvl>
-  </w:abstractNum>
-  <w:abstractNum w:abstractNumId="41" w15:restartNumberingAfterBreak="0">
-    <w:nsid w:val="640E3F21"/>
-    <w:multiLevelType w:val="multilevel"/>
-    <w:tmpl w:val="8F50714A"/>
-    <w:lvl w:ilvl="0">
-      <w:start w:val="19"/>
-      <w:numFmt w:val="decimal"/>
-      <w:lvlText w:val="%1"/>
-      <w:lvlJc w:val="left"/>
-      <w:pPr>
-        <w:ind w:left="420" w:hanging="420"/>
-      </w:pPr>
-      <w:rPr>
-        <w:rFonts w:hint="default"/>
-      </w:rPr>
-    </w:lvl>
-    <w:lvl w:ilvl="1">
-      <w:start w:val="1"/>
-      <w:numFmt w:val="decimal"/>
-      <w:lvlText w:val="%1.%2"/>
-      <w:lvlJc w:val="left"/>
-      <w:pPr>
-        <w:ind w:left="420" w:hanging="420"/>
-      </w:pPr>
-      <w:rPr>
-        <w:rFonts w:hint="default"/>
-      </w:rPr>
-    </w:lvl>
-    <w:lvl w:ilvl="2">
-      <w:start w:val="1"/>
-      <w:numFmt w:val="decimal"/>
-      <w:lvlText w:val="%1.%2.%3"/>
-      <w:lvlJc w:val="left"/>
-      <w:pPr>
-        <w:ind w:left="720" w:hanging="720"/>
-      </w:pPr>
-      <w:rPr>
-        <w:rFonts w:hint="default"/>
-      </w:rPr>
-    </w:lvl>
-    <w:lvl w:ilvl="3">
-      <w:start w:val="1"/>
-      <w:numFmt w:val="decimal"/>
-      <w:lvlText w:val="%1.%2.%3.%4"/>
-      <w:lvlJc w:val="left"/>
-      <w:pPr>
-        <w:ind w:left="720" w:hanging="720"/>
-      </w:pPr>
-      <w:rPr>
-        <w:rFonts w:hint="default"/>
-      </w:rPr>
-    </w:lvl>
-    <w:lvl w:ilvl="4">
-      <w:start w:val="1"/>
-      <w:numFmt w:val="decimal"/>
-      <w:lvlText w:val="%1.%2.%3.%4.%5"/>
-      <w:lvlJc w:val="left"/>
-      <w:pPr>
-        <w:ind w:left="1080" w:hanging="1080"/>
-      </w:pPr>
-      <w:rPr>
-        <w:rFonts w:hint="default"/>
-      </w:rPr>
-    </w:lvl>
-    <w:lvl w:ilvl="5">
-      <w:start w:val="1"/>
-      <w:numFmt w:val="decimal"/>
-      <w:lvlText w:val="%1.%2.%3.%4.%5.%6"/>
-      <w:lvlJc w:val="left"/>
-      <w:pPr>
-        <w:ind w:left="1080" w:hanging="1080"/>
-      </w:pPr>
-      <w:rPr>
-        <w:rFonts w:hint="default"/>
-      </w:rPr>
-    </w:lvl>
-    <w:lvl w:ilvl="6">
-      <w:start w:val="1"/>
-      <w:numFmt w:val="decimal"/>
-      <w:lvlText w:val="%1.%2.%3.%4.%5.%6.%7"/>
-      <w:lvlJc w:val="left"/>
-      <w:pPr>
-        <w:ind w:left="1440" w:hanging="1440"/>
-      </w:pPr>
-      <w:rPr>
-        <w:rFonts w:hint="default"/>
-      </w:rPr>
-    </w:lvl>
-    <w:lvl w:ilvl="7">
-      <w:start w:val="1"/>
-      <w:numFmt w:val="decimal"/>
-      <w:lvlText w:val="%1.%2.%3.%4.%5.%6.%7.%8"/>
-      <w:lvlJc w:val="left"/>
-      <w:pPr>
-        <w:ind w:left="1440" w:hanging="1440"/>
-      </w:pPr>
-      <w:rPr>
-        <w:rFonts w:hint="default"/>
-      </w:rPr>
-    </w:lvl>
-    <w:lvl w:ilvl="8">
-      <w:start w:val="1"/>
-      <w:numFmt w:val="decimal"/>
-      <w:lvlText w:val="%1.%2.%3.%4.%5.%6.%7.%8.%9"/>
-      <w:lvlJc w:val="left"/>
-      <w:pPr>
-        <w:ind w:left="1800" w:hanging="1800"/>
-      </w:pPr>
-      <w:rPr>
-        <w:rFonts w:hint="default"/>
-      </w:rPr>
-    </w:lvl>
-  </w:abstractNum>
-  <w:abstractNum w:abstractNumId="42" w15:restartNumberingAfterBreak="0">
+  <w:abstractNum w:abstractNumId="21" w15:restartNumberingAfterBreak="0">
     <w:nsid w:val="6CF71F5E"/>
     <w:multiLevelType w:val="multilevel"/>
     <w:tmpl w:val="19646CA8"/>
@@ -9457,7 +7367,7 @@
       </w:rPr>
     </w:lvl>
   </w:abstractNum>
-  <w:abstractNum w:abstractNumId="43" w15:restartNumberingAfterBreak="0">
+  <w:abstractNum w:abstractNumId="22" w15:restartNumberingAfterBreak="0">
     <w:nsid w:val="6D837DE0"/>
     <w:multiLevelType w:val="multilevel"/>
     <w:tmpl w:val="98241E2C"/>
@@ -9570,7 +7480,7 @@
       </w:rPr>
     </w:lvl>
   </w:abstractNum>
-  <w:abstractNum w:abstractNumId="44" w15:restartNumberingAfterBreak="0">
+  <w:abstractNum w:abstractNumId="23" w15:restartNumberingAfterBreak="0">
     <w:nsid w:val="6DBF0A8F"/>
     <w:multiLevelType w:val="multilevel"/>
     <w:tmpl w:val="9EFA8BE2"/>
@@ -9683,120 +7593,7 @@
       </w:rPr>
     </w:lvl>
   </w:abstractNum>
-  <w:abstractNum w:abstractNumId="45" w15:restartNumberingAfterBreak="0">
-    <w:nsid w:val="6E493DCC"/>
-    <w:multiLevelType w:val="multilevel"/>
-    <w:tmpl w:val="030EA0F6"/>
-    <w:lvl w:ilvl="0">
-      <w:start w:val="29"/>
-      <w:numFmt w:val="decimal"/>
-      <w:lvlText w:val="%1"/>
-      <w:lvlJc w:val="left"/>
-      <w:pPr>
-        <w:ind w:left="420" w:hanging="420"/>
-      </w:pPr>
-      <w:rPr>
-        <w:rFonts w:hint="default"/>
-      </w:rPr>
-    </w:lvl>
-    <w:lvl w:ilvl="1">
-      <w:start w:val="1"/>
-      <w:numFmt w:val="decimal"/>
-      <w:lvlText w:val="%1.%2"/>
-      <w:lvlJc w:val="left"/>
-      <w:pPr>
-        <w:ind w:left="420" w:hanging="420"/>
-      </w:pPr>
-      <w:rPr>
-        <w:rFonts w:hint="default"/>
-      </w:rPr>
-    </w:lvl>
-    <w:lvl w:ilvl="2">
-      <w:start w:val="1"/>
-      <w:numFmt w:val="decimal"/>
-      <w:lvlText w:val="%1.%2.%3"/>
-      <w:lvlJc w:val="left"/>
-      <w:pPr>
-        <w:ind w:left="720" w:hanging="720"/>
-      </w:pPr>
-      <w:rPr>
-        <w:rFonts w:hint="default"/>
-      </w:rPr>
-    </w:lvl>
-    <w:lvl w:ilvl="3">
-      <w:start w:val="1"/>
-      <w:numFmt w:val="decimal"/>
-      <w:lvlText w:val="%1.%2.%3.%4"/>
-      <w:lvlJc w:val="left"/>
-      <w:pPr>
-        <w:ind w:left="720" w:hanging="720"/>
-      </w:pPr>
-      <w:rPr>
-        <w:rFonts w:hint="default"/>
-      </w:rPr>
-    </w:lvl>
-    <w:lvl w:ilvl="4">
-      <w:start w:val="1"/>
-      <w:numFmt w:val="decimal"/>
-      <w:lvlText w:val="%1.%2.%3.%4.%5"/>
-      <w:lvlJc w:val="left"/>
-      <w:pPr>
-        <w:ind w:left="1080" w:hanging="1080"/>
-      </w:pPr>
-      <w:rPr>
-        <w:rFonts w:hint="default"/>
-      </w:rPr>
-    </w:lvl>
-    <w:lvl w:ilvl="5">
-      <w:start w:val="1"/>
-      <w:numFmt w:val="decimal"/>
-      <w:lvlText w:val="%1.%2.%3.%4.%5.%6"/>
-      <w:lvlJc w:val="left"/>
-      <w:pPr>
-        <w:ind w:left="1080" w:hanging="1080"/>
-      </w:pPr>
-      <w:rPr>
-        <w:rFonts w:hint="default"/>
-      </w:rPr>
-    </w:lvl>
-    <w:lvl w:ilvl="6">
-      <w:start w:val="1"/>
-      <w:numFmt w:val="decimal"/>
-      <w:lvlText w:val="%1.%2.%3.%4.%5.%6.%7"/>
-      <w:lvlJc w:val="left"/>
-      <w:pPr>
-        <w:ind w:left="1440" w:hanging="1440"/>
-      </w:pPr>
-      <w:rPr>
-        <w:rFonts w:hint="default"/>
-      </w:rPr>
-    </w:lvl>
-    <w:lvl w:ilvl="7">
-      <w:start w:val="1"/>
-      <w:numFmt w:val="decimal"/>
-      <w:lvlText w:val="%1.%2.%3.%4.%5.%6.%7.%8"/>
-      <w:lvlJc w:val="left"/>
-      <w:pPr>
-        <w:ind w:left="1440" w:hanging="1440"/>
-      </w:pPr>
-      <w:rPr>
-        <w:rFonts w:hint="default"/>
-      </w:rPr>
-    </w:lvl>
-    <w:lvl w:ilvl="8">
-      <w:start w:val="1"/>
-      <w:numFmt w:val="decimal"/>
-      <w:lvlText w:val="%1.%2.%3.%4.%5.%6.%7.%8.%9"/>
-      <w:lvlJc w:val="left"/>
-      <w:pPr>
-        <w:ind w:left="1800" w:hanging="1800"/>
-      </w:pPr>
-      <w:rPr>
-        <w:rFonts w:hint="default"/>
-      </w:rPr>
-    </w:lvl>
-  </w:abstractNum>
-  <w:abstractNum w:abstractNumId="46" w15:restartNumberingAfterBreak="0">
+  <w:abstractNum w:abstractNumId="24" w15:restartNumberingAfterBreak="0">
     <w:nsid w:val="6EBF5C03"/>
     <w:multiLevelType w:val="multilevel"/>
     <w:tmpl w:val="365CEC0A"/>
@@ -9909,7 +7706,7 @@
       </w:rPr>
     </w:lvl>
   </w:abstractNum>
-  <w:abstractNum w:abstractNumId="47" w15:restartNumberingAfterBreak="0">
+  <w:abstractNum w:abstractNumId="25" w15:restartNumberingAfterBreak="0">
     <w:nsid w:val="6F805994"/>
     <w:multiLevelType w:val="multilevel"/>
     <w:tmpl w:val="876814F2"/>
@@ -10022,7 +7819,7 @@
       </w:rPr>
     </w:lvl>
   </w:abstractNum>
-  <w:abstractNum w:abstractNumId="48" w15:restartNumberingAfterBreak="0">
+  <w:abstractNum w:abstractNumId="26" w15:restartNumberingAfterBreak="0">
     <w:nsid w:val="74A707D3"/>
     <w:multiLevelType w:val="multilevel"/>
     <w:tmpl w:val="AC58167A"/>
@@ -10135,120 +7932,7 @@
       </w:rPr>
     </w:lvl>
   </w:abstractNum>
-  <w:abstractNum w:abstractNumId="49" w15:restartNumberingAfterBreak="0">
-    <w:nsid w:val="74BF03C1"/>
-    <w:multiLevelType w:val="multilevel"/>
-    <w:tmpl w:val="8F50714A"/>
-    <w:lvl w:ilvl="0">
-      <w:start w:val="17"/>
-      <w:numFmt w:val="decimal"/>
-      <w:lvlText w:val="%1"/>
-      <w:lvlJc w:val="left"/>
-      <w:pPr>
-        <w:ind w:left="420" w:hanging="420"/>
-      </w:pPr>
-      <w:rPr>
-        <w:rFonts w:hint="default"/>
-      </w:rPr>
-    </w:lvl>
-    <w:lvl w:ilvl="1">
-      <w:start w:val="1"/>
-      <w:numFmt w:val="decimal"/>
-      <w:lvlText w:val="%1.%2"/>
-      <w:lvlJc w:val="left"/>
-      <w:pPr>
-        <w:ind w:left="420" w:hanging="420"/>
-      </w:pPr>
-      <w:rPr>
-        <w:rFonts w:hint="default"/>
-      </w:rPr>
-    </w:lvl>
-    <w:lvl w:ilvl="2">
-      <w:start w:val="1"/>
-      <w:numFmt w:val="decimal"/>
-      <w:lvlText w:val="%1.%2.%3"/>
-      <w:lvlJc w:val="left"/>
-      <w:pPr>
-        <w:ind w:left="720" w:hanging="720"/>
-      </w:pPr>
-      <w:rPr>
-        <w:rFonts w:hint="default"/>
-      </w:rPr>
-    </w:lvl>
-    <w:lvl w:ilvl="3">
-      <w:start w:val="1"/>
-      <w:numFmt w:val="decimal"/>
-      <w:lvlText w:val="%1.%2.%3.%4"/>
-      <w:lvlJc w:val="left"/>
-      <w:pPr>
-        <w:ind w:left="720" w:hanging="720"/>
-      </w:pPr>
-      <w:rPr>
-        <w:rFonts w:hint="default"/>
-      </w:rPr>
-    </w:lvl>
-    <w:lvl w:ilvl="4">
-      <w:start w:val="1"/>
-      <w:numFmt w:val="decimal"/>
-      <w:lvlText w:val="%1.%2.%3.%4.%5"/>
-      <w:lvlJc w:val="left"/>
-      <w:pPr>
-        <w:ind w:left="1080" w:hanging="1080"/>
-      </w:pPr>
-      <w:rPr>
-        <w:rFonts w:hint="default"/>
-      </w:rPr>
-    </w:lvl>
-    <w:lvl w:ilvl="5">
-      <w:start w:val="1"/>
-      <w:numFmt w:val="decimal"/>
-      <w:lvlText w:val="%1.%2.%3.%4.%5.%6"/>
-      <w:lvlJc w:val="left"/>
-      <w:pPr>
-        <w:ind w:left="1080" w:hanging="1080"/>
-      </w:pPr>
-      <w:rPr>
-        <w:rFonts w:hint="default"/>
-      </w:rPr>
-    </w:lvl>
-    <w:lvl w:ilvl="6">
-      <w:start w:val="1"/>
-      <w:numFmt w:val="decimal"/>
-      <w:lvlText w:val="%1.%2.%3.%4.%5.%6.%7"/>
-      <w:lvlJc w:val="left"/>
-      <w:pPr>
-        <w:ind w:left="1440" w:hanging="1440"/>
-      </w:pPr>
-      <w:rPr>
-        <w:rFonts w:hint="default"/>
-      </w:rPr>
-    </w:lvl>
-    <w:lvl w:ilvl="7">
-      <w:start w:val="1"/>
-      <w:numFmt w:val="decimal"/>
-      <w:lvlText w:val="%1.%2.%3.%4.%5.%6.%7.%8"/>
-      <w:lvlJc w:val="left"/>
-      <w:pPr>
-        <w:ind w:left="1440" w:hanging="1440"/>
-      </w:pPr>
-      <w:rPr>
-        <w:rFonts w:hint="default"/>
-      </w:rPr>
-    </w:lvl>
-    <w:lvl w:ilvl="8">
-      <w:start w:val="1"/>
-      <w:numFmt w:val="decimal"/>
-      <w:lvlText w:val="%1.%2.%3.%4.%5.%6.%7.%8.%9"/>
-      <w:lvlJc w:val="left"/>
-      <w:pPr>
-        <w:ind w:left="1800" w:hanging="1800"/>
-      </w:pPr>
-      <w:rPr>
-        <w:rFonts w:hint="default"/>
-      </w:rPr>
-    </w:lvl>
-  </w:abstractNum>
-  <w:abstractNum w:abstractNumId="50" w15:restartNumberingAfterBreak="0">
+  <w:abstractNum w:abstractNumId="27" w15:restartNumberingAfterBreak="0">
     <w:nsid w:val="7E596FE3"/>
     <w:multiLevelType w:val="hybridMultilevel"/>
     <w:tmpl w:val="2E582AC6"/>
@@ -10361,120 +8045,7 @@
       </w:rPr>
     </w:lvl>
   </w:abstractNum>
-  <w:abstractNum w:abstractNumId="51" w15:restartNumberingAfterBreak="0">
-    <w:nsid w:val="7FE41E8B"/>
-    <w:multiLevelType w:val="multilevel"/>
-    <w:tmpl w:val="8F50714A"/>
-    <w:lvl w:ilvl="0">
-      <w:start w:val="15"/>
-      <w:numFmt w:val="decimal"/>
-      <w:lvlText w:val="%1"/>
-      <w:lvlJc w:val="left"/>
-      <w:pPr>
-        <w:ind w:left="420" w:hanging="420"/>
-      </w:pPr>
-      <w:rPr>
-        <w:rFonts w:hint="default"/>
-      </w:rPr>
-    </w:lvl>
-    <w:lvl w:ilvl="1">
-      <w:start w:val="1"/>
-      <w:numFmt w:val="decimal"/>
-      <w:lvlText w:val="%1.%2"/>
-      <w:lvlJc w:val="left"/>
-      <w:pPr>
-        <w:ind w:left="420" w:hanging="420"/>
-      </w:pPr>
-      <w:rPr>
-        <w:rFonts w:hint="default"/>
-      </w:rPr>
-    </w:lvl>
-    <w:lvl w:ilvl="2">
-      <w:start w:val="1"/>
-      <w:numFmt w:val="decimal"/>
-      <w:lvlText w:val="%1.%2.%3"/>
-      <w:lvlJc w:val="left"/>
-      <w:pPr>
-        <w:ind w:left="720" w:hanging="720"/>
-      </w:pPr>
-      <w:rPr>
-        <w:rFonts w:hint="default"/>
-      </w:rPr>
-    </w:lvl>
-    <w:lvl w:ilvl="3">
-      <w:start w:val="1"/>
-      <w:numFmt w:val="decimal"/>
-      <w:lvlText w:val="%1.%2.%3.%4"/>
-      <w:lvlJc w:val="left"/>
-      <w:pPr>
-        <w:ind w:left="720" w:hanging="720"/>
-      </w:pPr>
-      <w:rPr>
-        <w:rFonts w:hint="default"/>
-      </w:rPr>
-    </w:lvl>
-    <w:lvl w:ilvl="4">
-      <w:start w:val="1"/>
-      <w:numFmt w:val="decimal"/>
-      <w:lvlText w:val="%1.%2.%3.%4.%5"/>
-      <w:lvlJc w:val="left"/>
-      <w:pPr>
-        <w:ind w:left="1080" w:hanging="1080"/>
-      </w:pPr>
-      <w:rPr>
-        <w:rFonts w:hint="default"/>
-      </w:rPr>
-    </w:lvl>
-    <w:lvl w:ilvl="5">
-      <w:start w:val="1"/>
-      <w:numFmt w:val="decimal"/>
-      <w:lvlText w:val="%1.%2.%3.%4.%5.%6"/>
-      <w:lvlJc w:val="left"/>
-      <w:pPr>
-        <w:ind w:left="1080" w:hanging="1080"/>
-      </w:pPr>
-      <w:rPr>
-        <w:rFonts w:hint="default"/>
-      </w:rPr>
-    </w:lvl>
-    <w:lvl w:ilvl="6">
-      <w:start w:val="1"/>
-      <w:numFmt w:val="decimal"/>
-      <w:lvlText w:val="%1.%2.%3.%4.%5.%6.%7"/>
-      <w:lvlJc w:val="left"/>
-      <w:pPr>
-        <w:ind w:left="1440" w:hanging="1440"/>
-      </w:pPr>
-      <w:rPr>
-        <w:rFonts w:hint="default"/>
-      </w:rPr>
-    </w:lvl>
-    <w:lvl w:ilvl="7">
-      <w:start w:val="1"/>
-      <w:numFmt w:val="decimal"/>
-      <w:lvlText w:val="%1.%2.%3.%4.%5.%6.%7.%8"/>
-      <w:lvlJc w:val="left"/>
-      <w:pPr>
-        <w:ind w:left="1440" w:hanging="1440"/>
-      </w:pPr>
-      <w:rPr>
-        <w:rFonts w:hint="default"/>
-      </w:rPr>
-    </w:lvl>
-    <w:lvl w:ilvl="8">
-      <w:start w:val="1"/>
-      <w:numFmt w:val="decimal"/>
-      <w:lvlText w:val="%1.%2.%3.%4.%5.%6.%7.%8.%9"/>
-      <w:lvlJc w:val="left"/>
-      <w:pPr>
-        <w:ind w:left="1800" w:hanging="1800"/>
-      </w:pPr>
-      <w:rPr>
-        <w:rFonts w:hint="default"/>
-      </w:rPr>
-    </w:lvl>
-  </w:abstractNum>
-  <w:abstractNum w:abstractNumId="52" w15:restartNumberingAfterBreak="0">
+  <w:abstractNum w:abstractNumId="28" w15:restartNumberingAfterBreak="0">
     <w:nsid w:val="7FEF5A2D"/>
     <w:multiLevelType w:val="multilevel"/>
     <w:tmpl w:val="8F38EEA6"/>
@@ -10588,165 +8159,93 @@
     </w:lvl>
   </w:abstractNum>
   <w:num w:numId="1" w16cid:durableId="1826698583">
+    <w:abstractNumId w:val="4"/>
+  </w:num>
+  <w:num w:numId="2" w16cid:durableId="449983401">
+    <w:abstractNumId w:val="5"/>
+  </w:num>
+  <w:num w:numId="3" w16cid:durableId="1742291217">
+    <w:abstractNumId w:val="15"/>
+  </w:num>
+  <w:num w:numId="4" w16cid:durableId="1558055649">
+    <w:abstractNumId w:val="22"/>
+  </w:num>
+  <w:num w:numId="5" w16cid:durableId="751857215">
+    <w:abstractNumId w:val="20"/>
+  </w:num>
+  <w:num w:numId="6" w16cid:durableId="1535800602">
+    <w:abstractNumId w:val="1"/>
+  </w:num>
+  <w:num w:numId="7" w16cid:durableId="1890410576">
+    <w:abstractNumId w:val="7"/>
+  </w:num>
+  <w:num w:numId="8" w16cid:durableId="1385643499">
     <w:abstractNumId w:val="8"/>
   </w:num>
-  <w:num w:numId="2" w16cid:durableId="449983401">
+  <w:num w:numId="9" w16cid:durableId="1892107662">
+    <w:abstractNumId w:val="27"/>
+  </w:num>
+  <w:num w:numId="10" w16cid:durableId="496385016">
+    <w:abstractNumId w:val="2"/>
+  </w:num>
+  <w:num w:numId="11" w16cid:durableId="2101100060">
+    <w:abstractNumId w:val="25"/>
+  </w:num>
+  <w:num w:numId="12" w16cid:durableId="1648126563">
+    <w:abstractNumId w:val="16"/>
+  </w:num>
+  <w:num w:numId="13" w16cid:durableId="284429095">
+    <w:abstractNumId w:val="13"/>
+  </w:num>
+  <w:num w:numId="14" w16cid:durableId="2100830004">
+    <w:abstractNumId w:val="28"/>
+  </w:num>
+  <w:num w:numId="15" w16cid:durableId="199249161">
+    <w:abstractNumId w:val="12"/>
+  </w:num>
+  <w:num w:numId="16" w16cid:durableId="1775903725">
+    <w:abstractNumId w:val="18"/>
+  </w:num>
+  <w:num w:numId="17" w16cid:durableId="1459370470">
+    <w:abstractNumId w:val="3"/>
+  </w:num>
+  <w:num w:numId="18" w16cid:durableId="1983339681">
+    <w:abstractNumId w:val="17"/>
+  </w:num>
+  <w:num w:numId="19" w16cid:durableId="1547521568">
+    <w:abstractNumId w:val="26"/>
+  </w:num>
+  <w:num w:numId="20" w16cid:durableId="2116093052">
+    <w:abstractNumId w:val="23"/>
+  </w:num>
+  <w:num w:numId="21" w16cid:durableId="1694456733">
+    <w:abstractNumId w:val="21"/>
+  </w:num>
+  <w:num w:numId="22" w16cid:durableId="15273738">
+    <w:abstractNumId w:val="24"/>
+  </w:num>
+  <w:num w:numId="23" w16cid:durableId="240604217">
+    <w:abstractNumId w:val="11"/>
+  </w:num>
+  <w:num w:numId="24" w16cid:durableId="1739790927">
+    <w:abstractNumId w:val="6"/>
+  </w:num>
+  <w:num w:numId="25" w16cid:durableId="1206865873">
     <w:abstractNumId w:val="9"/>
   </w:num>
-  <w:num w:numId="3" w16cid:durableId="1742291217">
-    <w:abstractNumId w:val="30"/>
+  <w:num w:numId="26" w16cid:durableId="2005089229">
+    <w:abstractNumId w:val="19"/>
   </w:num>
-  <w:num w:numId="4" w16cid:durableId="1558055649">
-    <w:abstractNumId w:val="43"/>
-  </w:num>
-  <w:num w:numId="5" w16cid:durableId="751857215">
-    <w:abstractNumId w:val="38"/>
-  </w:num>
-  <w:num w:numId="6" w16cid:durableId="1535800602">
-    <w:abstractNumId w:val="3"/>
-  </w:num>
-  <w:num w:numId="7" w16cid:durableId="1890410576">
-    <w:abstractNumId w:val="11"/>
-  </w:num>
-  <w:num w:numId="8" w16cid:durableId="1385643499">
-    <w:abstractNumId w:val="12"/>
-  </w:num>
-  <w:num w:numId="9" w16cid:durableId="1892107662">
-    <w:abstractNumId w:val="50"/>
-  </w:num>
-  <w:num w:numId="10" w16cid:durableId="1963608724">
-    <w:abstractNumId w:val="51"/>
-  </w:num>
-  <w:num w:numId="11" w16cid:durableId="1116292312">
-    <w:abstractNumId w:val="49"/>
-  </w:num>
-  <w:num w:numId="12" w16cid:durableId="312027763">
-    <w:abstractNumId w:val="41"/>
-  </w:num>
-  <w:num w:numId="13" w16cid:durableId="1043752551">
+  <w:num w:numId="27" w16cid:durableId="2144148722">
     <w:abstractNumId w:val="0"/>
   </w:num>
-  <w:num w:numId="14" w16cid:durableId="507523718">
-    <w:abstractNumId w:val="1"/>
-  </w:num>
-  <w:num w:numId="15" w16cid:durableId="745885562">
+  <w:num w:numId="28" w16cid:durableId="1450970951">
     <w:abstractNumId w:val="14"/>
   </w:num>
-  <w:num w:numId="16" w16cid:durableId="557086710">
-    <w:abstractNumId w:val="18"/>
-  </w:num>
-  <w:num w:numId="17" w16cid:durableId="147013381">
-    <w:abstractNumId w:val="13"/>
-  </w:num>
-  <w:num w:numId="18" w16cid:durableId="52436160">
-    <w:abstractNumId w:val="6"/>
-  </w:num>
-  <w:num w:numId="19" w16cid:durableId="1513303839">
-    <w:abstractNumId w:val="39"/>
-  </w:num>
-  <w:num w:numId="20" w16cid:durableId="21249301">
-    <w:abstractNumId w:val="37"/>
-  </w:num>
-  <w:num w:numId="21" w16cid:durableId="496385016">
-    <w:abstractNumId w:val="5"/>
-  </w:num>
-  <w:num w:numId="22" w16cid:durableId="2101100060">
-    <w:abstractNumId w:val="47"/>
-  </w:num>
-  <w:num w:numId="23" w16cid:durableId="1648126563">
-    <w:abstractNumId w:val="31"/>
-  </w:num>
-  <w:num w:numId="24" w16cid:durableId="284429095">
-    <w:abstractNumId w:val="26"/>
-  </w:num>
-  <w:num w:numId="25" w16cid:durableId="2100830004">
-    <w:abstractNumId w:val="52"/>
-  </w:num>
-  <w:num w:numId="26" w16cid:durableId="199249161">
-    <w:abstractNumId w:val="24"/>
-  </w:num>
-  <w:num w:numId="27" w16cid:durableId="1697541188">
-    <w:abstractNumId w:val="19"/>
-  </w:num>
-  <w:num w:numId="28" w16cid:durableId="1262301673">
-    <w:abstractNumId w:val="45"/>
-  </w:num>
-  <w:num w:numId="29" w16cid:durableId="1775903725">
-    <w:abstractNumId w:val="35"/>
-  </w:num>
-  <w:num w:numId="30" w16cid:durableId="1459370470">
-    <w:abstractNumId w:val="7"/>
-  </w:num>
-  <w:num w:numId="31" w16cid:durableId="1983339681">
-    <w:abstractNumId w:val="32"/>
-  </w:num>
-  <w:num w:numId="32" w16cid:durableId="1547521568">
-    <w:abstractNumId w:val="48"/>
-  </w:num>
-  <w:num w:numId="33" w16cid:durableId="469252451">
-    <w:abstractNumId w:val="33"/>
-  </w:num>
-  <w:num w:numId="34" w16cid:durableId="1462725797">
-    <w:abstractNumId w:val="28"/>
-  </w:num>
-  <w:num w:numId="35" w16cid:durableId="1427728831">
-    <w:abstractNumId w:val="20"/>
-  </w:num>
-  <w:num w:numId="36" w16cid:durableId="715159741">
-    <w:abstractNumId w:val="21"/>
-  </w:num>
-  <w:num w:numId="37" w16cid:durableId="2137522990">
-    <w:abstractNumId w:val="40"/>
-  </w:num>
-  <w:num w:numId="38" w16cid:durableId="41368115">
-    <w:abstractNumId w:val="15"/>
-  </w:num>
-  <w:num w:numId="39" w16cid:durableId="622544466">
-    <w:abstractNumId w:val="23"/>
-  </w:num>
-  <w:num w:numId="40" w16cid:durableId="320736441">
-    <w:abstractNumId w:val="25"/>
-  </w:num>
-  <w:num w:numId="41" w16cid:durableId="121503978">
-    <w:abstractNumId w:val="27"/>
-  </w:num>
-  <w:num w:numId="42" w16cid:durableId="2116093052">
-    <w:abstractNumId w:val="44"/>
-  </w:num>
-  <w:num w:numId="43" w16cid:durableId="1694456733">
-    <w:abstractNumId w:val="42"/>
-  </w:num>
-  <w:num w:numId="44" w16cid:durableId="15273738">
-    <w:abstractNumId w:val="46"/>
-  </w:num>
-  <w:num w:numId="45" w16cid:durableId="240604217">
-    <w:abstractNumId w:val="22"/>
-  </w:num>
-  <w:num w:numId="46" w16cid:durableId="1739790927">
+  <w:num w:numId="29" w16cid:durableId="198781520">
     <w:abstractNumId w:val="10"/>
   </w:num>
-  <w:num w:numId="47" w16cid:durableId="1206865873">
-    <w:abstractNumId w:val="16"/>
-  </w:num>
-  <w:num w:numId="48" w16cid:durableId="2005089229">
-    <w:abstractNumId w:val="36"/>
-  </w:num>
-  <w:num w:numId="49" w16cid:durableId="969749015">
-    <w:abstractNumId w:val="34"/>
-  </w:num>
-  <w:num w:numId="50" w16cid:durableId="1993678417">
-    <w:abstractNumId w:val="29"/>
-  </w:num>
-  <w:num w:numId="51" w16cid:durableId="216168185">
-    <w:abstractNumId w:val="4"/>
-  </w:num>
-  <w:num w:numId="52" w16cid:durableId="80833083">
-    <w:abstractNumId w:val="17"/>
-  </w:num>
-  <w:num w:numId="53" w16cid:durableId="2144148722">
-    <w:abstractNumId w:val="2"/>
-  </w:num>
-  <w:numIdMacAtCleanup w:val="28"/>
+  <w:numIdMacAtCleanup w:val="29"/>
 </w:numbering>
 </file>
 

</xml_diff>